<commit_message>
Improved aml-model to code transformation document.
</commit_message>
<xml_diff>
--- a/docs/AmlmodelToCodeTransformation/Version 2017-06-22.docx
+++ b/docs/AmlmodelToCodeTransformation/Version 2017-06-22.docx
@@ -7,15 +7,15 @@
         <w:pStyle w:val="Titel"/>
       </w:pPr>
       <w:r>
-        <w:t xml:space="preserve">Transformation AML-Model zu </w:t>
+        <w:t>Transformation AML-Model</w:t>
       </w:r>
-      <w:proofErr w:type="spellStart"/>
       <w:r>
-        <w:t>Maven</w:t>
+        <w:t>l</w:t>
       </w:r>
-      <w:proofErr w:type="spellEnd"/>
+      <w:bookmarkStart w:id="0" w:name="_GoBack"/>
+      <w:bookmarkEnd w:id="0"/>
       <w:r>
-        <w:t>/Java/RMI-Code</w:t>
+        <w:t xml:space="preserve"> zu Maven/Java/RMI-Code</w:t>
       </w:r>
     </w:p>
     <w:p>
@@ -55,8 +55,6 @@
       <w:r>
         <w:t>.</w:t>
       </w:r>
-      <w:bookmarkStart w:id="0" w:name="_GoBack"/>
-      <w:bookmarkEnd w:id="0"/>
     </w:p>
     <w:p>
       <w:pPr>
@@ -810,136 +808,42 @@
                 <w:lang w:val="en-US"/>
               </w:rPr>
             </w:pPr>
-            <w:proofErr w:type="spellStart"/>
             <w:r>
               <w:rPr>
                 <w:lang w:val="en-US"/>
               </w:rPr>
-              <w:t>Für</w:t>
-            </w:r>
-            <w:proofErr w:type="spellEnd"/>
+              <w:t xml:space="preserve">Für Attribute Service.artifactId und Service.groupId des </w:t>
+            </w:r>
             <w:r>
               <w:rPr>
                 <w:lang w:val="en-US"/>
               </w:rPr>
-              <w:t xml:space="preserve"> Attribute </w:t>
-            </w:r>
-            <w:proofErr w:type="spellStart"/>
+              <w:t>IE mi</w:t>
+            </w:r>
             <w:r>
               <w:rPr>
                 <w:lang w:val="en-US"/>
               </w:rPr>
-              <w:t>Service.artifactId</w:t>
-            </w:r>
-            <w:proofErr w:type="spellEnd"/>
+              <w:t>t Role ArchitectureRoleClassLib/</w:t>
+            </w:r>
             <w:r>
               <w:rPr>
                 <w:lang w:val="en-US"/>
               </w:rPr>
-              <w:t xml:space="preserve"> und </w:t>
-            </w:r>
-            <w:proofErr w:type="spellStart"/>
+              <w:t>Service</w:t>
+            </w:r>
             <w:r>
               <w:rPr>
                 <w:lang w:val="en-US"/>
               </w:rPr>
-              <w:t>Service.groupId</w:t>
-            </w:r>
-            <w:proofErr w:type="spellEnd"/>
+              <w:t xml:space="preserve">: </w:t>
+            </w:r>
             <w:r>
               <w:rPr>
                 <w:lang w:val="en-US"/>
               </w:rPr>
-              <w:t xml:space="preserve"> des </w:t>
-            </w:r>
-            <w:r>
-              <w:rPr>
-                <w:lang w:val="en-US"/>
-              </w:rPr>
-              <w:t xml:space="preserve">IE </w:t>
-            </w:r>
-            <w:proofErr w:type="spellStart"/>
-            <w:r>
-              <w:rPr>
-                <w:lang w:val="en-US"/>
-              </w:rPr>
-              <w:t>mi</w:t>
-            </w:r>
-            <w:r>
-              <w:rPr>
-                <w:lang w:val="en-US"/>
-              </w:rPr>
-              <w:t>t</w:t>
-            </w:r>
-            <w:proofErr w:type="spellEnd"/>
-            <w:r>
-              <w:rPr>
-                <w:lang w:val="en-US"/>
-              </w:rPr>
-              <w:t xml:space="preserve"> Role </w:t>
-            </w:r>
-            <w:proofErr w:type="spellStart"/>
-            <w:r>
-              <w:rPr>
-                <w:lang w:val="en-US"/>
-              </w:rPr>
-              <w:t>ArchitectureRoleClassLib</w:t>
-            </w:r>
-            <w:proofErr w:type="spellEnd"/>
-            <w:r>
-              <w:rPr>
-                <w:lang w:val="en-US"/>
-              </w:rPr>
-              <w:t>/</w:t>
-            </w:r>
-            <w:r>
-              <w:rPr>
-                <w:lang w:val="en-US"/>
-              </w:rPr>
-              <w:t>Service</w:t>
-            </w:r>
-            <w:r>
-              <w:rPr>
-                <w:lang w:val="en-US"/>
-              </w:rPr>
-              <w:t xml:space="preserve">: </w:t>
-            </w:r>
-            <w:proofErr w:type="spellStart"/>
-            <w:r>
-              <w:rPr>
-                <w:lang w:val="en-US"/>
-              </w:rPr>
-              <w:t>groupId</w:t>
-            </w:r>
-            <w:proofErr w:type="spellEnd"/>
-            <w:r>
-              <w:rPr>
-                <w:lang w:val="en-US"/>
-              </w:rPr>
-              <w:t xml:space="preserve"> und </w:t>
-            </w:r>
-            <w:proofErr w:type="spellStart"/>
-            <w:r>
-              <w:rPr>
-                <w:lang w:val="en-US"/>
-              </w:rPr>
-              <w:t>artifactId</w:t>
-            </w:r>
-            <w:proofErr w:type="spellEnd"/>
-            <w:r>
-              <w:rPr>
-                <w:lang w:val="en-US"/>
-              </w:rPr>
-              <w:t xml:space="preserve"> </w:t>
-            </w:r>
-            <w:proofErr w:type="spellStart"/>
-            <w:r>
-              <w:rPr>
-                <w:lang w:val="en-US"/>
-              </w:rPr>
-              <w:t>setzen</w:t>
-            </w:r>
-            <w:proofErr w:type="spellEnd"/>
+              <w:t>groupId und artifactId setzen</w:t>
+            </w:r>
           </w:p>
           <w:p>
             <w:pPr>
@@ -953,31 +857,10 @@
               <w:t>Für jedes IE mi</w:t>
             </w:r>
             <w:r>
-              <w:t xml:space="preserve">t </w:t>
-            </w:r>
-            <w:proofErr w:type="spellStart"/>
-            <w:r>
-              <w:t>Role</w:t>
-            </w:r>
-            <w:proofErr w:type="spellEnd"/>
-            <w:r>
-              <w:t xml:space="preserve"> </w:t>
-            </w:r>
-            <w:proofErr w:type="spellStart"/>
-            <w:r>
-              <w:t>ArchitectureRoleClassLib</w:t>
-            </w:r>
-            <w:proofErr w:type="spellEnd"/>
-            <w:r>
-              <w:t>/</w:t>
-            </w:r>
-            <w:proofErr w:type="spellStart"/>
-            <w:r>
-              <w:t>Component</w:t>
-            </w:r>
-            <w:proofErr w:type="spellEnd"/>
-            <w:r>
-              <w:t>: neues Profil anlegen</w:t>
+              <w:t>t Role ArchitectureRoleClassLib/</w:t>
+            </w:r>
+            <w:r>
+              <w:t>Component: neues Profil anlegen</w:t>
             </w:r>
             <w:r>
               <w:t xml:space="preserve"> mit Name des IE</w:t>
@@ -1194,9 +1077,38 @@
                 <w:shd w:val="clear" w:color="auto" w:fill="EFEFEF"/>
                 <w:lang w:val="en-US" w:eastAsia="de-AT"/>
               </w:rPr>
-              <w:t xml:space="preserve">project </w:t>
-            </w:r>
-            <w:proofErr w:type="spellStart"/>
+              <w:t>project xmlns="http://maven.apache.org/POM/4.0.0" xmlns:xsi="http://www.w3.org/2001/XMLSchema-instance" xsi:schemaLocation="http://maven.apache.org/POM/4.0.0 http://maven.apache.org/maven-v4_0_0.xsd"</w:t>
+            </w:r>
+            <w:r>
+              <w:rPr>
+                <w:rFonts w:ascii="Courier New" w:eastAsia="Times New Roman" w:hAnsi="Courier New" w:cs="Courier New"/>
+                <w:sz w:val="16"/>
+                <w:szCs w:val="20"/>
+                <w:shd w:val="clear" w:color="auto" w:fill="EFEFEF"/>
+                <w:lang w:val="en-US" w:eastAsia="de-AT"/>
+              </w:rPr>
+              <w:t>&gt;</w:t>
+            </w:r>
+            <w:r>
+              <w:rPr>
+                <w:rFonts w:ascii="Courier New" w:eastAsia="Times New Roman" w:hAnsi="Courier New" w:cs="Courier New"/>
+                <w:sz w:val="16"/>
+                <w:szCs w:val="20"/>
+                <w:lang w:val="en-US" w:eastAsia="de-AT"/>
+              </w:rPr>
+              <w:br/>
+              <w:t xml:space="preserve">    </w:t>
+            </w:r>
+            <w:r>
+              <w:rPr>
+                <w:rFonts w:ascii="Courier New" w:eastAsia="Times New Roman" w:hAnsi="Courier New" w:cs="Courier New"/>
+                <w:sz w:val="16"/>
+                <w:szCs w:val="20"/>
+                <w:shd w:val="clear" w:color="auto" w:fill="EFEFEF"/>
+                <w:lang w:val="en-US" w:eastAsia="de-AT"/>
+              </w:rPr>
+              <w:t>&lt;</w:t>
+            </w:r>
             <w:r>
               <w:rPr>
                 <w:rFonts w:ascii="Courier New" w:eastAsia="Times New Roman" w:hAnsi="Courier New" w:cs="Courier New"/>
@@ -1204,12 +1116,40 @@
                 <w:bCs/>
                 <w:sz w:val="16"/>
                 <w:szCs w:val="20"/>
-                <w:shd w:val="clear" w:color="auto" w:fill="EFEFEF"/>
-                <w:lang w:val="en-US" w:eastAsia="de-AT"/>
-              </w:rPr>
-              <w:t>xmlns</w:t>
-            </w:r>
-            <w:proofErr w:type="spellEnd"/>
+                <w:shd w:val="clear" w:color="auto" w:fill="E4E4FF"/>
+                <w:lang w:val="en-US" w:eastAsia="de-AT"/>
+              </w:rPr>
+              <w:t>modelVersion</w:t>
+            </w:r>
+            <w:r>
+              <w:rPr>
+                <w:rFonts w:ascii="Courier New" w:eastAsia="Times New Roman" w:hAnsi="Courier New" w:cs="Courier New"/>
+                <w:sz w:val="16"/>
+                <w:szCs w:val="20"/>
+                <w:shd w:val="clear" w:color="auto" w:fill="EFEFEF"/>
+                <w:lang w:val="en-US" w:eastAsia="de-AT"/>
+              </w:rPr>
+              <w:t>&gt;</w:t>
+            </w:r>
+            <w:r>
+              <w:rPr>
+                <w:rFonts w:ascii="Courier New" w:eastAsia="Times New Roman" w:hAnsi="Courier New" w:cs="Courier New"/>
+                <w:sz w:val="16"/>
+                <w:szCs w:val="20"/>
+                <w:lang w:val="en-US" w:eastAsia="de-AT"/>
+              </w:rPr>
+              <w:t>4.0.0</w:t>
+            </w:r>
+            <w:r>
+              <w:rPr>
+                <w:rFonts w:ascii="Courier New" w:eastAsia="Times New Roman" w:hAnsi="Courier New" w:cs="Courier New"/>
+                <w:sz w:val="16"/>
+                <w:szCs w:val="20"/>
+                <w:shd w:val="clear" w:color="auto" w:fill="EFEFEF"/>
+                <w:lang w:val="en-US" w:eastAsia="de-AT"/>
+              </w:rPr>
+              <w:t>&lt;/</w:t>
+            </w:r>
             <w:r>
               <w:rPr>
                 <w:rFonts w:ascii="Courier New" w:eastAsia="Times New Roman" w:hAnsi="Courier New" w:cs="Courier New"/>
@@ -1217,12 +1157,41 @@
                 <w:bCs/>
                 <w:sz w:val="16"/>
                 <w:szCs w:val="20"/>
-                <w:shd w:val="clear" w:color="auto" w:fill="EFEFEF"/>
-                <w:lang w:val="en-US" w:eastAsia="de-AT"/>
-              </w:rPr>
-              <w:t xml:space="preserve">="http://maven.apache.org/POM/4.0.0" </w:t>
-            </w:r>
-            <w:proofErr w:type="spellStart"/>
+                <w:shd w:val="clear" w:color="auto" w:fill="E4E4FF"/>
+                <w:lang w:val="en-US" w:eastAsia="de-AT"/>
+              </w:rPr>
+              <w:t>modelVersion</w:t>
+            </w:r>
+            <w:r>
+              <w:rPr>
+                <w:rFonts w:ascii="Courier New" w:eastAsia="Times New Roman" w:hAnsi="Courier New" w:cs="Courier New"/>
+                <w:sz w:val="16"/>
+                <w:szCs w:val="20"/>
+                <w:shd w:val="clear" w:color="auto" w:fill="EFEFEF"/>
+                <w:lang w:val="en-US" w:eastAsia="de-AT"/>
+              </w:rPr>
+              <w:t>&gt;</w:t>
+            </w:r>
+            <w:r>
+              <w:rPr>
+                <w:rFonts w:ascii="Courier New" w:eastAsia="Times New Roman" w:hAnsi="Courier New" w:cs="Courier New"/>
+                <w:sz w:val="16"/>
+                <w:szCs w:val="20"/>
+                <w:lang w:val="en-US" w:eastAsia="de-AT"/>
+              </w:rPr>
+              <w:br/>
+              <w:t xml:space="preserve">    </w:t>
+            </w:r>
+            <w:r>
+              <w:rPr>
+                <w:rFonts w:ascii="Courier New" w:eastAsia="Times New Roman" w:hAnsi="Courier New" w:cs="Courier New"/>
+                <w:sz w:val="16"/>
+                <w:szCs w:val="20"/>
+                <w:shd w:val="clear" w:color="auto" w:fill="EFEFEF"/>
+                <w:lang w:val="en-US" w:eastAsia="de-AT"/>
+              </w:rPr>
+              <w:t>&lt;</w:t>
+            </w:r>
             <w:r>
               <w:rPr>
                 <w:rFonts w:ascii="Courier New" w:eastAsia="Times New Roman" w:hAnsi="Courier New" w:cs="Courier New"/>
@@ -1233,9 +1202,38 @@
                 <w:shd w:val="clear" w:color="auto" w:fill="EFEFEF"/>
                 <w:lang w:val="en-US" w:eastAsia="de-AT"/>
               </w:rPr>
-              <w:t>xmlns:xsi</w:t>
-            </w:r>
-            <w:proofErr w:type="spellEnd"/>
+              <w:t>groupId</w:t>
+            </w:r>
+            <w:r>
+              <w:rPr>
+                <w:rFonts w:ascii="Courier New" w:eastAsia="Times New Roman" w:hAnsi="Courier New" w:cs="Courier New"/>
+                <w:sz w:val="16"/>
+                <w:szCs w:val="20"/>
+                <w:shd w:val="clear" w:color="auto" w:fill="EFEFEF"/>
+                <w:lang w:val="en-US" w:eastAsia="de-AT"/>
+              </w:rPr>
+              <w:t>&gt;</w:t>
+            </w:r>
+            <w:r>
+              <w:rPr>
+                <w:rFonts w:ascii="Courier New" w:eastAsia="Times New Roman" w:hAnsi="Courier New" w:cs="Courier New"/>
+                <w:sz w:val="16"/>
+                <w:szCs w:val="20"/>
+                <w:highlight w:val="yellow"/>
+                <w:lang w:val="en-US" w:eastAsia="de-AT"/>
+              </w:rPr>
+              <w:t>com.jwa.pushlistener</w:t>
+            </w:r>
+            <w:r>
+              <w:rPr>
+                <w:rFonts w:ascii="Courier New" w:eastAsia="Times New Roman" w:hAnsi="Courier New" w:cs="Courier New"/>
+                <w:sz w:val="16"/>
+                <w:szCs w:val="20"/>
+                <w:shd w:val="clear" w:color="auto" w:fill="EFEFEF"/>
+                <w:lang w:val="en-US" w:eastAsia="de-AT"/>
+              </w:rPr>
+              <w:t>&lt;/</w:t>
+            </w:r>
             <w:r>
               <w:rPr>
                 <w:rFonts w:ascii="Courier New" w:eastAsia="Times New Roman" w:hAnsi="Courier New" w:cs="Courier New"/>
@@ -1246,9 +1244,38 @@
                 <w:shd w:val="clear" w:color="auto" w:fill="EFEFEF"/>
                 <w:lang w:val="en-US" w:eastAsia="de-AT"/>
               </w:rPr>
-              <w:t xml:space="preserve">="http://www.w3.org/2001/XMLSchema-instance" </w:t>
-            </w:r>
-            <w:proofErr w:type="spellStart"/>
+              <w:t>groupId</w:t>
+            </w:r>
+            <w:r>
+              <w:rPr>
+                <w:rFonts w:ascii="Courier New" w:eastAsia="Times New Roman" w:hAnsi="Courier New" w:cs="Courier New"/>
+                <w:sz w:val="16"/>
+                <w:szCs w:val="20"/>
+                <w:shd w:val="clear" w:color="auto" w:fill="EFEFEF"/>
+                <w:lang w:val="en-US" w:eastAsia="de-AT"/>
+              </w:rPr>
+              <w:t>&gt;</w:t>
+            </w:r>
+            <w:r>
+              <w:rPr>
+                <w:rFonts w:ascii="Courier New" w:eastAsia="Times New Roman" w:hAnsi="Courier New" w:cs="Courier New"/>
+                <w:sz w:val="16"/>
+                <w:szCs w:val="20"/>
+                <w:lang w:val="en-US" w:eastAsia="de-AT"/>
+              </w:rPr>
+              <w:br/>
+              <w:t xml:space="preserve">    </w:t>
+            </w:r>
+            <w:r>
+              <w:rPr>
+                <w:rFonts w:ascii="Courier New" w:eastAsia="Times New Roman" w:hAnsi="Courier New" w:cs="Courier New"/>
+                <w:sz w:val="16"/>
+                <w:szCs w:val="20"/>
+                <w:shd w:val="clear" w:color="auto" w:fill="EFEFEF"/>
+                <w:lang w:val="en-US" w:eastAsia="de-AT"/>
+              </w:rPr>
+              <w:t>&lt;</w:t>
+            </w:r>
             <w:r>
               <w:rPr>
                 <w:rFonts w:ascii="Courier New" w:eastAsia="Times New Roman" w:hAnsi="Courier New" w:cs="Courier New"/>
@@ -1259,9 +1286,38 @@
                 <w:shd w:val="clear" w:color="auto" w:fill="EFEFEF"/>
                 <w:lang w:val="en-US" w:eastAsia="de-AT"/>
               </w:rPr>
-              <w:t>xsi:schemaLocation</w:t>
-            </w:r>
-            <w:proofErr w:type="spellEnd"/>
+              <w:t>artifactId</w:t>
+            </w:r>
+            <w:r>
+              <w:rPr>
+                <w:rFonts w:ascii="Courier New" w:eastAsia="Times New Roman" w:hAnsi="Courier New" w:cs="Courier New"/>
+                <w:sz w:val="16"/>
+                <w:szCs w:val="20"/>
+                <w:shd w:val="clear" w:color="auto" w:fill="EFEFEF"/>
+                <w:lang w:val="en-US" w:eastAsia="de-AT"/>
+              </w:rPr>
+              <w:t>&gt;</w:t>
+            </w:r>
+            <w:r>
+              <w:rPr>
+                <w:rFonts w:ascii="Courier New" w:eastAsia="Times New Roman" w:hAnsi="Courier New" w:cs="Courier New"/>
+                <w:sz w:val="16"/>
+                <w:szCs w:val="20"/>
+                <w:highlight w:val="yellow"/>
+                <w:lang w:val="en-US" w:eastAsia="de-AT"/>
+              </w:rPr>
+              <w:t>pushlistener</w:t>
+            </w:r>
+            <w:r>
+              <w:rPr>
+                <w:rFonts w:ascii="Courier New" w:eastAsia="Times New Roman" w:hAnsi="Courier New" w:cs="Courier New"/>
+                <w:sz w:val="16"/>
+                <w:szCs w:val="20"/>
+                <w:shd w:val="clear" w:color="auto" w:fill="EFEFEF"/>
+                <w:lang w:val="en-US" w:eastAsia="de-AT"/>
+              </w:rPr>
+              <w:t>&lt;/</w:t>
+            </w:r>
             <w:r>
               <w:rPr>
                 <w:rFonts w:ascii="Courier New" w:eastAsia="Times New Roman" w:hAnsi="Courier New" w:cs="Courier New"/>
@@ -1272,7 +1328,7 @@
                 <w:shd w:val="clear" w:color="auto" w:fill="EFEFEF"/>
                 <w:lang w:val="en-US" w:eastAsia="de-AT"/>
               </w:rPr>
-              <w:t>="http://maven.apache.org/POM/4.0.0 http://maven.apache.org/maven-v4_0_0.xsd"</w:t>
+              <w:t>artifactId</w:t>
             </w:r>
             <w:r>
               <w:rPr>
@@ -1304,7 +1360,6 @@
               </w:rPr>
               <w:t>&lt;</w:t>
             </w:r>
-            <w:proofErr w:type="spellStart"/>
             <w:r>
               <w:rPr>
                 <w:rFonts w:ascii="Courier New" w:eastAsia="Times New Roman" w:hAnsi="Courier New" w:cs="Courier New"/>
@@ -1312,12 +1367,11 @@
                 <w:bCs/>
                 <w:sz w:val="16"/>
                 <w:szCs w:val="20"/>
-                <w:shd w:val="clear" w:color="auto" w:fill="E4E4FF"/>
-                <w:lang w:val="en-US" w:eastAsia="de-AT"/>
-              </w:rPr>
-              <w:t>modelVersion</w:t>
-            </w:r>
-            <w:proofErr w:type="spellEnd"/>
+                <w:shd w:val="clear" w:color="auto" w:fill="EFEFEF"/>
+                <w:lang w:val="en-US" w:eastAsia="de-AT"/>
+              </w:rPr>
+              <w:t>profiles</w:t>
+            </w:r>
             <w:r>
               <w:rPr>
                 <w:rFonts w:ascii="Courier New" w:eastAsia="Times New Roman" w:hAnsi="Courier New" w:cs="Courier New"/>
@@ -1335,19 +1389,19 @@
                 <w:szCs w:val="20"/>
                 <w:lang w:val="en-US" w:eastAsia="de-AT"/>
               </w:rPr>
-              <w:t>4.0.0</w:t>
-            </w:r>
-            <w:r>
-              <w:rPr>
-                <w:rFonts w:ascii="Courier New" w:eastAsia="Times New Roman" w:hAnsi="Courier New" w:cs="Courier New"/>
-                <w:sz w:val="16"/>
-                <w:szCs w:val="20"/>
-                <w:shd w:val="clear" w:color="auto" w:fill="EFEFEF"/>
-                <w:lang w:val="en-US" w:eastAsia="de-AT"/>
-              </w:rPr>
-              <w:t>&lt;/</w:t>
-            </w:r>
-            <w:proofErr w:type="spellStart"/>
+              <w:br/>
+              <w:t xml:space="preserve">        </w:t>
+            </w:r>
+            <w:r>
+              <w:rPr>
+                <w:rFonts w:ascii="Courier New" w:eastAsia="Times New Roman" w:hAnsi="Courier New" w:cs="Courier New"/>
+                <w:sz w:val="16"/>
+                <w:szCs w:val="20"/>
+                <w:shd w:val="clear" w:color="auto" w:fill="EFEFEF"/>
+                <w:lang w:val="en-US" w:eastAsia="de-AT"/>
+              </w:rPr>
+              <w:t>&lt;</w:t>
+            </w:r>
             <w:r>
               <w:rPr>
                 <w:rFonts w:ascii="Courier New" w:eastAsia="Times New Roman" w:hAnsi="Courier New" w:cs="Courier New"/>
@@ -1355,12 +1409,11 @@
                 <w:bCs/>
                 <w:sz w:val="16"/>
                 <w:szCs w:val="20"/>
-                <w:shd w:val="clear" w:color="auto" w:fill="E4E4FF"/>
-                <w:lang w:val="en-US" w:eastAsia="de-AT"/>
-              </w:rPr>
-              <w:t>modelVersion</w:t>
-            </w:r>
-            <w:proofErr w:type="spellEnd"/>
+                <w:shd w:val="clear" w:color="auto" w:fill="EFEFEF"/>
+                <w:lang w:val="en-US" w:eastAsia="de-AT"/>
+              </w:rPr>
+              <w:t>profile</w:t>
+            </w:r>
             <w:r>
               <w:rPr>
                 <w:rFonts w:ascii="Courier New" w:eastAsia="Times New Roman" w:hAnsi="Courier New" w:cs="Courier New"/>
@@ -1379,7 +1432,7 @@
                 <w:lang w:val="en-US" w:eastAsia="de-AT"/>
               </w:rPr>
               <w:br/>
-              <w:t xml:space="preserve">    </w:t>
+              <w:t xml:space="preserve">            </w:t>
             </w:r>
             <w:r>
               <w:rPr>
@@ -1391,7 +1444,6 @@
               </w:rPr>
               <w:t>&lt;</w:t>
             </w:r>
-            <w:proofErr w:type="spellStart"/>
             <w:r>
               <w:rPr>
                 <w:rFonts w:ascii="Courier New" w:eastAsia="Times New Roman" w:hAnsi="Courier New" w:cs="Courier New"/>
@@ -1402,9 +1454,8 @@
                 <w:shd w:val="clear" w:color="auto" w:fill="EFEFEF"/>
                 <w:lang w:val="en-US" w:eastAsia="de-AT"/>
               </w:rPr>
-              <w:t>groupId</w:t>
-            </w:r>
-            <w:proofErr w:type="spellEnd"/>
+              <w:t>id</w:t>
+            </w:r>
             <w:r>
               <w:rPr>
                 <w:rFonts w:ascii="Courier New" w:eastAsia="Times New Roman" w:hAnsi="Courier New" w:cs="Courier New"/>
@@ -1415,7 +1466,6 @@
               </w:rPr>
               <w:t>&gt;</w:t>
             </w:r>
-            <w:proofErr w:type="spellStart"/>
             <w:r>
               <w:rPr>
                 <w:rFonts w:ascii="Courier New" w:eastAsia="Times New Roman" w:hAnsi="Courier New" w:cs="Courier New"/>
@@ -1424,9 +1474,8 @@
                 <w:highlight w:val="yellow"/>
                 <w:lang w:val="en-US" w:eastAsia="de-AT"/>
               </w:rPr>
-              <w:t>com.jwa.pushlistener</w:t>
-            </w:r>
-            <w:proofErr w:type="spellEnd"/>
+              <w:t>Node1</w:t>
+            </w:r>
             <w:r>
               <w:rPr>
                 <w:rFonts w:ascii="Courier New" w:eastAsia="Times New Roman" w:hAnsi="Courier New" w:cs="Courier New"/>
@@ -1437,7 +1486,6 @@
               </w:rPr>
               <w:t>&lt;/</w:t>
             </w:r>
-            <w:proofErr w:type="spellStart"/>
             <w:r>
               <w:rPr>
                 <w:rFonts w:ascii="Courier New" w:eastAsia="Times New Roman" w:hAnsi="Courier New" w:cs="Courier New"/>
@@ -1448,9 +1496,8 @@
                 <w:shd w:val="clear" w:color="auto" w:fill="EFEFEF"/>
                 <w:lang w:val="en-US" w:eastAsia="de-AT"/>
               </w:rPr>
-              <w:t>groupId</w:t>
-            </w:r>
-            <w:proofErr w:type="spellEnd"/>
+              <w:t>id</w:t>
+            </w:r>
             <w:r>
               <w:rPr>
                 <w:rFonts w:ascii="Courier New" w:eastAsia="Times New Roman" w:hAnsi="Courier New" w:cs="Courier New"/>
@@ -1469,7 +1516,7 @@
                 <w:lang w:val="en-US" w:eastAsia="de-AT"/>
               </w:rPr>
               <w:br/>
-              <w:t xml:space="preserve">    </w:t>
+              <w:t xml:space="preserve">            </w:t>
             </w:r>
             <w:r>
               <w:rPr>
@@ -1481,7 +1528,6 @@
               </w:rPr>
               <w:t>&lt;</w:t>
             </w:r>
-            <w:proofErr w:type="spellStart"/>
             <w:r>
               <w:rPr>
                 <w:rFonts w:ascii="Courier New" w:eastAsia="Times New Roman" w:hAnsi="Courier New" w:cs="Courier New"/>
@@ -1492,9 +1538,8 @@
                 <w:shd w:val="clear" w:color="auto" w:fill="EFEFEF"/>
                 <w:lang w:val="en-US" w:eastAsia="de-AT"/>
               </w:rPr>
-              <w:t>artifactId</w:t>
-            </w:r>
-            <w:proofErr w:type="spellEnd"/>
+              <w:t>build</w:t>
+            </w:r>
             <w:r>
               <w:rPr>
                 <w:rFonts w:ascii="Courier New" w:eastAsia="Times New Roman" w:hAnsi="Courier New" w:cs="Courier New"/>
@@ -1505,29 +1550,26 @@
               </w:rPr>
               <w:t>&gt;</w:t>
             </w:r>
-            <w:proofErr w:type="spellStart"/>
-            <w:r>
-              <w:rPr>
-                <w:rFonts w:ascii="Courier New" w:eastAsia="Times New Roman" w:hAnsi="Courier New" w:cs="Courier New"/>
-                <w:sz w:val="16"/>
-                <w:szCs w:val="20"/>
-                <w:highlight w:val="yellow"/>
-                <w:lang w:val="en-US" w:eastAsia="de-AT"/>
-              </w:rPr>
-              <w:t>pushlistener</w:t>
-            </w:r>
-            <w:proofErr w:type="spellEnd"/>
-            <w:r>
-              <w:rPr>
-                <w:rFonts w:ascii="Courier New" w:eastAsia="Times New Roman" w:hAnsi="Courier New" w:cs="Courier New"/>
-                <w:sz w:val="16"/>
-                <w:szCs w:val="20"/>
-                <w:shd w:val="clear" w:color="auto" w:fill="EFEFEF"/>
-                <w:lang w:val="en-US" w:eastAsia="de-AT"/>
-              </w:rPr>
-              <w:t>&lt;/</w:t>
-            </w:r>
-            <w:proofErr w:type="spellStart"/>
+            <w:r>
+              <w:rPr>
+                <w:rFonts w:ascii="Courier New" w:eastAsia="Times New Roman" w:hAnsi="Courier New" w:cs="Courier New"/>
+                <w:sz w:val="16"/>
+                <w:szCs w:val="20"/>
+                <w:lang w:val="en-US" w:eastAsia="de-AT"/>
+              </w:rPr>
+              <w:br/>
+              <w:t xml:space="preserve">                </w:t>
+            </w:r>
+            <w:r>
+              <w:rPr>
+                <w:rFonts w:ascii="Courier New" w:eastAsia="Times New Roman" w:hAnsi="Courier New" w:cs="Courier New"/>
+                <w:sz w:val="16"/>
+                <w:szCs w:val="20"/>
+                <w:shd w:val="clear" w:color="auto" w:fill="EFEFEF"/>
+                <w:lang w:val="en-US" w:eastAsia="de-AT"/>
+              </w:rPr>
+              <w:t>&lt;</w:t>
+            </w:r>
             <w:r>
               <w:rPr>
                 <w:rFonts w:ascii="Courier New" w:eastAsia="Times New Roman" w:hAnsi="Courier New" w:cs="Courier New"/>
@@ -1538,9 +1580,8 @@
                 <w:shd w:val="clear" w:color="auto" w:fill="EFEFEF"/>
                 <w:lang w:val="en-US" w:eastAsia="de-AT"/>
               </w:rPr>
-              <w:t>artifactId</w:t>
-            </w:r>
-            <w:proofErr w:type="spellEnd"/>
+              <w:t>plugins</w:t>
+            </w:r>
             <w:r>
               <w:rPr>
                 <w:rFonts w:ascii="Courier New" w:eastAsia="Times New Roman" w:hAnsi="Courier New" w:cs="Courier New"/>
@@ -1559,7 +1600,7 @@
                 <w:lang w:val="en-US" w:eastAsia="de-AT"/>
               </w:rPr>
               <w:br/>
-              <w:t xml:space="preserve">    </w:t>
+              <w:t xml:space="preserve">                    </w:t>
             </w:r>
             <w:r>
               <w:rPr>
@@ -1581,7 +1622,7 @@
                 <w:shd w:val="clear" w:color="auto" w:fill="EFEFEF"/>
                 <w:lang w:val="en-US" w:eastAsia="de-AT"/>
               </w:rPr>
-              <w:t>profiles</w:t>
+              <w:t>plugin</w:t>
             </w:r>
             <w:r>
               <w:rPr>
@@ -1601,7 +1642,7 @@
                 <w:lang w:val="en-US" w:eastAsia="de-AT"/>
               </w:rPr>
               <w:br/>
-              <w:t xml:space="preserve">        </w:t>
+              <w:t xml:space="preserve">                        </w:t>
             </w:r>
             <w:r>
               <w:rPr>
@@ -1623,7 +1664,7 @@
                 <w:shd w:val="clear" w:color="auto" w:fill="EFEFEF"/>
                 <w:lang w:val="en-US" w:eastAsia="de-AT"/>
               </w:rPr>
-              <w:t>profile</w:t>
+              <w:t>groupId</w:t>
             </w:r>
             <w:r>
               <w:rPr>
@@ -1642,18 +1683,17 @@
                 <w:szCs w:val="20"/>
                 <w:lang w:val="en-US" w:eastAsia="de-AT"/>
               </w:rPr>
-              <w:br/>
-              <w:t xml:space="preserve">            </w:t>
-            </w:r>
-            <w:r>
-              <w:rPr>
-                <w:rFonts w:ascii="Courier New" w:eastAsia="Times New Roman" w:hAnsi="Courier New" w:cs="Courier New"/>
-                <w:sz w:val="16"/>
-                <w:szCs w:val="20"/>
-                <w:shd w:val="clear" w:color="auto" w:fill="EFEFEF"/>
-                <w:lang w:val="en-US" w:eastAsia="de-AT"/>
-              </w:rPr>
-              <w:t>&lt;</w:t>
+              <w:t>org.codehaus.mojo</w:t>
+            </w:r>
+            <w:r>
+              <w:rPr>
+                <w:rFonts w:ascii="Courier New" w:eastAsia="Times New Roman" w:hAnsi="Courier New" w:cs="Courier New"/>
+                <w:sz w:val="16"/>
+                <w:szCs w:val="20"/>
+                <w:shd w:val="clear" w:color="auto" w:fill="EFEFEF"/>
+                <w:lang w:val="en-US" w:eastAsia="de-AT"/>
+              </w:rPr>
+              <w:t>&lt;/</w:t>
             </w:r>
             <w:r>
               <w:rPr>
@@ -1665,7 +1705,7 @@
                 <w:shd w:val="clear" w:color="auto" w:fill="EFEFEF"/>
                 <w:lang w:val="en-US" w:eastAsia="de-AT"/>
               </w:rPr>
-              <w:t>id</w:t>
+              <w:t>groupId</w:t>
             </w:r>
             <w:r>
               <w:rPr>
@@ -1682,20 +1722,20 @@
                 <w:rFonts w:ascii="Courier New" w:eastAsia="Times New Roman" w:hAnsi="Courier New" w:cs="Courier New"/>
                 <w:sz w:val="16"/>
                 <w:szCs w:val="20"/>
-                <w:highlight w:val="yellow"/>
-                <w:lang w:val="en-US" w:eastAsia="de-AT"/>
-              </w:rPr>
-              <w:t>Node1</w:t>
-            </w:r>
-            <w:r>
-              <w:rPr>
-                <w:rFonts w:ascii="Courier New" w:eastAsia="Times New Roman" w:hAnsi="Courier New" w:cs="Courier New"/>
-                <w:sz w:val="16"/>
-                <w:szCs w:val="20"/>
-                <w:shd w:val="clear" w:color="auto" w:fill="EFEFEF"/>
-                <w:lang w:val="en-US" w:eastAsia="de-AT"/>
-              </w:rPr>
-              <w:t>&lt;/</w:t>
+                <w:lang w:val="en-US" w:eastAsia="de-AT"/>
+              </w:rPr>
+              <w:br/>
+              <w:t xml:space="preserve">                        </w:t>
+            </w:r>
+            <w:r>
+              <w:rPr>
+                <w:rFonts w:ascii="Courier New" w:eastAsia="Times New Roman" w:hAnsi="Courier New" w:cs="Courier New"/>
+                <w:sz w:val="16"/>
+                <w:szCs w:val="20"/>
+                <w:shd w:val="clear" w:color="auto" w:fill="EFEFEF"/>
+                <w:lang w:val="en-US" w:eastAsia="de-AT"/>
+              </w:rPr>
+              <w:t>&lt;</w:t>
             </w:r>
             <w:r>
               <w:rPr>
@@ -1707,7 +1747,7 @@
                 <w:shd w:val="clear" w:color="auto" w:fill="EFEFEF"/>
                 <w:lang w:val="en-US" w:eastAsia="de-AT"/>
               </w:rPr>
-              <w:t>id</w:t>
+              <w:t>artifactId</w:t>
             </w:r>
             <w:r>
               <w:rPr>
@@ -1726,18 +1766,17 @@
                 <w:szCs w:val="20"/>
                 <w:lang w:val="en-US" w:eastAsia="de-AT"/>
               </w:rPr>
-              <w:br/>
-              <w:t xml:space="preserve">            </w:t>
-            </w:r>
-            <w:r>
-              <w:rPr>
-                <w:rFonts w:ascii="Courier New" w:eastAsia="Times New Roman" w:hAnsi="Courier New" w:cs="Courier New"/>
-                <w:sz w:val="16"/>
-                <w:szCs w:val="20"/>
-                <w:shd w:val="clear" w:color="auto" w:fill="EFEFEF"/>
-                <w:lang w:val="en-US" w:eastAsia="de-AT"/>
-              </w:rPr>
-              <w:t>&lt;</w:t>
+              <w:t>exec-maven-plugin</w:t>
+            </w:r>
+            <w:r>
+              <w:rPr>
+                <w:rFonts w:ascii="Courier New" w:eastAsia="Times New Roman" w:hAnsi="Courier New" w:cs="Courier New"/>
+                <w:sz w:val="16"/>
+                <w:szCs w:val="20"/>
+                <w:shd w:val="clear" w:color="auto" w:fill="EFEFEF"/>
+                <w:lang w:val="en-US" w:eastAsia="de-AT"/>
+              </w:rPr>
+              <w:t>&lt;/</w:t>
             </w:r>
             <w:r>
               <w:rPr>
@@ -1749,7 +1788,7 @@
                 <w:shd w:val="clear" w:color="auto" w:fill="EFEFEF"/>
                 <w:lang w:val="en-US" w:eastAsia="de-AT"/>
               </w:rPr>
-              <w:t>build</w:t>
+              <w:t>artifactId</w:t>
             </w:r>
             <w:r>
               <w:rPr>
@@ -1769,7 +1808,7 @@
                 <w:lang w:val="en-US" w:eastAsia="de-AT"/>
               </w:rPr>
               <w:br/>
-              <w:t xml:space="preserve">                </w:t>
+              <w:t xml:space="preserve">                        </w:t>
             </w:r>
             <w:r>
               <w:rPr>
@@ -1791,7 +1830,7 @@
                 <w:shd w:val="clear" w:color="auto" w:fill="EFEFEF"/>
                 <w:lang w:val="en-US" w:eastAsia="de-AT"/>
               </w:rPr>
-              <w:t>plugins</w:t>
+              <w:t>version</w:t>
             </w:r>
             <w:r>
               <w:rPr>
@@ -1810,18 +1849,17 @@
                 <w:szCs w:val="20"/>
                 <w:lang w:val="en-US" w:eastAsia="de-AT"/>
               </w:rPr>
-              <w:br/>
-              <w:t xml:space="preserve">                    </w:t>
-            </w:r>
-            <w:r>
-              <w:rPr>
-                <w:rFonts w:ascii="Courier New" w:eastAsia="Times New Roman" w:hAnsi="Courier New" w:cs="Courier New"/>
-                <w:sz w:val="16"/>
-                <w:szCs w:val="20"/>
-                <w:shd w:val="clear" w:color="auto" w:fill="EFEFEF"/>
-                <w:lang w:val="en-US" w:eastAsia="de-AT"/>
-              </w:rPr>
-              <w:t>&lt;</w:t>
+              <w:t>${exec-maven-plugin.version}</w:t>
+            </w:r>
+            <w:r>
+              <w:rPr>
+                <w:rFonts w:ascii="Courier New" w:eastAsia="Times New Roman" w:hAnsi="Courier New" w:cs="Courier New"/>
+                <w:sz w:val="16"/>
+                <w:szCs w:val="20"/>
+                <w:shd w:val="clear" w:color="auto" w:fill="EFEFEF"/>
+                <w:lang w:val="en-US" w:eastAsia="de-AT"/>
+              </w:rPr>
+              <w:t>&lt;/</w:t>
             </w:r>
             <w:r>
               <w:rPr>
@@ -1833,7 +1871,7 @@
                 <w:shd w:val="clear" w:color="auto" w:fill="EFEFEF"/>
                 <w:lang w:val="en-US" w:eastAsia="de-AT"/>
               </w:rPr>
-              <w:t>plugin</w:t>
+              <w:t>version</w:t>
             </w:r>
             <w:r>
               <w:rPr>
@@ -1865,7 +1903,6 @@
               </w:rPr>
               <w:t>&lt;</w:t>
             </w:r>
-            <w:proofErr w:type="spellStart"/>
             <w:r>
               <w:rPr>
                 <w:rFonts w:ascii="Courier New" w:eastAsia="Times New Roman" w:hAnsi="Courier New" w:cs="Courier New"/>
@@ -1876,9 +1913,8 @@
                 <w:shd w:val="clear" w:color="auto" w:fill="EFEFEF"/>
                 <w:lang w:val="en-US" w:eastAsia="de-AT"/>
               </w:rPr>
-              <w:t>groupId</w:t>
-            </w:r>
-            <w:proofErr w:type="spellEnd"/>
+              <w:t>executions</w:t>
+            </w:r>
             <w:r>
               <w:rPr>
                 <w:rFonts w:ascii="Courier New" w:eastAsia="Times New Roman" w:hAnsi="Courier New" w:cs="Courier New"/>
@@ -1889,28 +1925,26 @@
               </w:rPr>
               <w:t>&gt;</w:t>
             </w:r>
-            <w:proofErr w:type="spellStart"/>
-            <w:r>
-              <w:rPr>
-                <w:rFonts w:ascii="Courier New" w:eastAsia="Times New Roman" w:hAnsi="Courier New" w:cs="Courier New"/>
-                <w:sz w:val="16"/>
-                <w:szCs w:val="20"/>
-                <w:lang w:val="en-US" w:eastAsia="de-AT"/>
-              </w:rPr>
-              <w:t>org.codehaus.mojo</w:t>
-            </w:r>
-            <w:proofErr w:type="spellEnd"/>
-            <w:r>
-              <w:rPr>
-                <w:rFonts w:ascii="Courier New" w:eastAsia="Times New Roman" w:hAnsi="Courier New" w:cs="Courier New"/>
-                <w:sz w:val="16"/>
-                <w:szCs w:val="20"/>
-                <w:shd w:val="clear" w:color="auto" w:fill="EFEFEF"/>
-                <w:lang w:val="en-US" w:eastAsia="de-AT"/>
-              </w:rPr>
-              <w:t>&lt;/</w:t>
-            </w:r>
-            <w:proofErr w:type="spellStart"/>
+            <w:r>
+              <w:rPr>
+                <w:rFonts w:ascii="Courier New" w:eastAsia="Times New Roman" w:hAnsi="Courier New" w:cs="Courier New"/>
+                <w:sz w:val="16"/>
+                <w:szCs w:val="20"/>
+                <w:lang w:val="en-US" w:eastAsia="de-AT"/>
+              </w:rPr>
+              <w:br/>
+              <w:t xml:space="preserve">                            </w:t>
+            </w:r>
+            <w:r>
+              <w:rPr>
+                <w:rFonts w:ascii="Courier New" w:eastAsia="Times New Roman" w:hAnsi="Courier New" w:cs="Courier New"/>
+                <w:sz w:val="16"/>
+                <w:szCs w:val="20"/>
+                <w:shd w:val="clear" w:color="auto" w:fill="EFEFEF"/>
+                <w:lang w:val="en-US" w:eastAsia="de-AT"/>
+              </w:rPr>
+              <w:t>&lt;</w:t>
+            </w:r>
             <w:r>
               <w:rPr>
                 <w:rFonts w:ascii="Courier New" w:eastAsia="Times New Roman" w:hAnsi="Courier New" w:cs="Courier New"/>
@@ -1921,9 +1955,217 @@
                 <w:shd w:val="clear" w:color="auto" w:fill="EFEFEF"/>
                 <w:lang w:val="en-US" w:eastAsia="de-AT"/>
               </w:rPr>
-              <w:t>groupId</w:t>
-            </w:r>
-            <w:proofErr w:type="spellEnd"/>
+              <w:t>execution</w:t>
+            </w:r>
+            <w:r>
+              <w:rPr>
+                <w:rFonts w:ascii="Courier New" w:eastAsia="Times New Roman" w:hAnsi="Courier New" w:cs="Courier New"/>
+                <w:sz w:val="16"/>
+                <w:szCs w:val="20"/>
+                <w:shd w:val="clear" w:color="auto" w:fill="EFEFEF"/>
+                <w:lang w:val="en-US" w:eastAsia="de-AT"/>
+              </w:rPr>
+              <w:t>&gt;</w:t>
+            </w:r>
+            <w:r>
+              <w:rPr>
+                <w:rFonts w:ascii="Courier New" w:eastAsia="Times New Roman" w:hAnsi="Courier New" w:cs="Courier New"/>
+                <w:sz w:val="16"/>
+                <w:szCs w:val="20"/>
+                <w:lang w:val="en-US" w:eastAsia="de-AT"/>
+              </w:rPr>
+              <w:br/>
+              <w:t xml:space="preserve">                                </w:t>
+            </w:r>
+            <w:r>
+              <w:rPr>
+                <w:rFonts w:ascii="Courier New" w:eastAsia="Times New Roman" w:hAnsi="Courier New" w:cs="Courier New"/>
+                <w:sz w:val="16"/>
+                <w:szCs w:val="20"/>
+                <w:shd w:val="clear" w:color="auto" w:fill="EFEFEF"/>
+                <w:lang w:val="en-US" w:eastAsia="de-AT"/>
+              </w:rPr>
+              <w:t>&lt;</w:t>
+            </w:r>
+            <w:r>
+              <w:rPr>
+                <w:rFonts w:ascii="Courier New" w:eastAsia="Times New Roman" w:hAnsi="Courier New" w:cs="Courier New"/>
+                <w:b/>
+                <w:bCs/>
+                <w:sz w:val="16"/>
+                <w:szCs w:val="20"/>
+                <w:shd w:val="clear" w:color="auto" w:fill="EFEFEF"/>
+                <w:lang w:val="en-US" w:eastAsia="de-AT"/>
+              </w:rPr>
+              <w:t>goals</w:t>
+            </w:r>
+            <w:r>
+              <w:rPr>
+                <w:rFonts w:ascii="Courier New" w:eastAsia="Times New Roman" w:hAnsi="Courier New" w:cs="Courier New"/>
+                <w:sz w:val="16"/>
+                <w:szCs w:val="20"/>
+                <w:shd w:val="clear" w:color="auto" w:fill="EFEFEF"/>
+                <w:lang w:val="en-US" w:eastAsia="de-AT"/>
+              </w:rPr>
+              <w:t>&gt;</w:t>
+            </w:r>
+            <w:r>
+              <w:rPr>
+                <w:rFonts w:ascii="Courier New" w:eastAsia="Times New Roman" w:hAnsi="Courier New" w:cs="Courier New"/>
+                <w:sz w:val="16"/>
+                <w:szCs w:val="20"/>
+                <w:lang w:val="en-US" w:eastAsia="de-AT"/>
+              </w:rPr>
+              <w:br/>
+              <w:t xml:space="preserve">                                    </w:t>
+            </w:r>
+            <w:r>
+              <w:rPr>
+                <w:rFonts w:ascii="Courier New" w:eastAsia="Times New Roman" w:hAnsi="Courier New" w:cs="Courier New"/>
+                <w:sz w:val="16"/>
+                <w:szCs w:val="20"/>
+                <w:shd w:val="clear" w:color="auto" w:fill="EFEFEF"/>
+                <w:lang w:val="en-US" w:eastAsia="de-AT"/>
+              </w:rPr>
+              <w:t>&lt;</w:t>
+            </w:r>
+            <w:r>
+              <w:rPr>
+                <w:rFonts w:ascii="Courier New" w:eastAsia="Times New Roman" w:hAnsi="Courier New" w:cs="Courier New"/>
+                <w:b/>
+                <w:bCs/>
+                <w:sz w:val="16"/>
+                <w:szCs w:val="20"/>
+                <w:shd w:val="clear" w:color="auto" w:fill="EFEFEF"/>
+                <w:lang w:val="en-US" w:eastAsia="de-AT"/>
+              </w:rPr>
+              <w:t>goal</w:t>
+            </w:r>
+            <w:r>
+              <w:rPr>
+                <w:rFonts w:ascii="Courier New" w:eastAsia="Times New Roman" w:hAnsi="Courier New" w:cs="Courier New"/>
+                <w:sz w:val="16"/>
+                <w:szCs w:val="20"/>
+                <w:shd w:val="clear" w:color="auto" w:fill="EFEFEF"/>
+                <w:lang w:val="en-US" w:eastAsia="de-AT"/>
+              </w:rPr>
+              <w:t>&gt;</w:t>
+            </w:r>
+            <w:r>
+              <w:rPr>
+                <w:rFonts w:ascii="Courier New" w:eastAsia="Times New Roman" w:hAnsi="Courier New" w:cs="Courier New"/>
+                <w:sz w:val="16"/>
+                <w:szCs w:val="20"/>
+                <w:lang w:val="en-US" w:eastAsia="de-AT"/>
+              </w:rPr>
+              <w:t>java</w:t>
+            </w:r>
+            <w:r>
+              <w:rPr>
+                <w:rFonts w:ascii="Courier New" w:eastAsia="Times New Roman" w:hAnsi="Courier New" w:cs="Courier New"/>
+                <w:sz w:val="16"/>
+                <w:szCs w:val="20"/>
+                <w:shd w:val="clear" w:color="auto" w:fill="EFEFEF"/>
+                <w:lang w:val="en-US" w:eastAsia="de-AT"/>
+              </w:rPr>
+              <w:t>&lt;/</w:t>
+            </w:r>
+            <w:r>
+              <w:rPr>
+                <w:rFonts w:ascii="Courier New" w:eastAsia="Times New Roman" w:hAnsi="Courier New" w:cs="Courier New"/>
+                <w:b/>
+                <w:bCs/>
+                <w:sz w:val="16"/>
+                <w:szCs w:val="20"/>
+                <w:shd w:val="clear" w:color="auto" w:fill="EFEFEF"/>
+                <w:lang w:val="en-US" w:eastAsia="de-AT"/>
+              </w:rPr>
+              <w:t>goal</w:t>
+            </w:r>
+            <w:r>
+              <w:rPr>
+                <w:rFonts w:ascii="Courier New" w:eastAsia="Times New Roman" w:hAnsi="Courier New" w:cs="Courier New"/>
+                <w:sz w:val="16"/>
+                <w:szCs w:val="20"/>
+                <w:shd w:val="clear" w:color="auto" w:fill="EFEFEF"/>
+                <w:lang w:val="en-US" w:eastAsia="de-AT"/>
+              </w:rPr>
+              <w:t>&gt;</w:t>
+            </w:r>
+            <w:r>
+              <w:rPr>
+                <w:rFonts w:ascii="Courier New" w:eastAsia="Times New Roman" w:hAnsi="Courier New" w:cs="Courier New"/>
+                <w:sz w:val="16"/>
+                <w:szCs w:val="20"/>
+                <w:lang w:val="en-US" w:eastAsia="de-AT"/>
+              </w:rPr>
+              <w:br/>
+              <w:t xml:space="preserve">                                </w:t>
+            </w:r>
+            <w:r>
+              <w:rPr>
+                <w:rFonts w:ascii="Courier New" w:eastAsia="Times New Roman" w:hAnsi="Courier New" w:cs="Courier New"/>
+                <w:sz w:val="16"/>
+                <w:szCs w:val="20"/>
+                <w:shd w:val="clear" w:color="auto" w:fill="EFEFEF"/>
+                <w:lang w:val="en-US" w:eastAsia="de-AT"/>
+              </w:rPr>
+              <w:t>&lt;/</w:t>
+            </w:r>
+            <w:r>
+              <w:rPr>
+                <w:rFonts w:ascii="Courier New" w:eastAsia="Times New Roman" w:hAnsi="Courier New" w:cs="Courier New"/>
+                <w:b/>
+                <w:bCs/>
+                <w:sz w:val="16"/>
+                <w:szCs w:val="20"/>
+                <w:shd w:val="clear" w:color="auto" w:fill="EFEFEF"/>
+                <w:lang w:val="en-US" w:eastAsia="de-AT"/>
+              </w:rPr>
+              <w:t>goals</w:t>
+            </w:r>
+            <w:r>
+              <w:rPr>
+                <w:rFonts w:ascii="Courier New" w:eastAsia="Times New Roman" w:hAnsi="Courier New" w:cs="Courier New"/>
+                <w:sz w:val="16"/>
+                <w:szCs w:val="20"/>
+                <w:shd w:val="clear" w:color="auto" w:fill="EFEFEF"/>
+                <w:lang w:val="en-US" w:eastAsia="de-AT"/>
+              </w:rPr>
+              <w:t>&gt;</w:t>
+            </w:r>
+            <w:r>
+              <w:rPr>
+                <w:rFonts w:ascii="Courier New" w:eastAsia="Times New Roman" w:hAnsi="Courier New" w:cs="Courier New"/>
+                <w:sz w:val="16"/>
+                <w:szCs w:val="20"/>
+                <w:lang w:val="en-US" w:eastAsia="de-AT"/>
+              </w:rPr>
+              <w:br/>
+              <w:t xml:space="preserve">                            </w:t>
+            </w:r>
+            <w:r>
+              <w:rPr>
+                <w:rFonts w:ascii="Courier New" w:eastAsia="Times New Roman" w:hAnsi="Courier New" w:cs="Courier New"/>
+                <w:sz w:val="16"/>
+                <w:szCs w:val="20"/>
+                <w:shd w:val="clear" w:color="auto" w:fill="EFEFEF"/>
+                <w:lang w:val="en-US" w:eastAsia="de-AT"/>
+              </w:rPr>
+              <w:t>&lt;/</w:t>
+            </w:r>
+            <w:r>
+              <w:rPr>
+                <w:rFonts w:ascii="Courier New" w:eastAsia="Times New Roman" w:hAnsi="Courier New" w:cs="Courier New"/>
+                <w:b/>
+                <w:bCs/>
+                <w:sz w:val="16"/>
+                <w:szCs w:val="20"/>
+                <w:shd w:val="clear" w:color="auto" w:fill="EFEFEF"/>
+                <w:lang w:val="en-US" w:eastAsia="de-AT"/>
+              </w:rPr>
+              <w:t>execution</w:t>
+            </w:r>
             <w:r>
               <w:rPr>
                 <w:rFonts w:ascii="Courier New" w:eastAsia="Times New Roman" w:hAnsi="Courier New" w:cs="Courier New"/>
@@ -1952,9 +2194,8 @@
                 <w:shd w:val="clear" w:color="auto" w:fill="EFEFEF"/>
                 <w:lang w:val="en-US" w:eastAsia="de-AT"/>
               </w:rPr>
-              <w:t>&lt;</w:t>
-            </w:r>
-            <w:proofErr w:type="spellStart"/>
+              <w:t>&lt;/</w:t>
+            </w:r>
             <w:r>
               <w:rPr>
                 <w:rFonts w:ascii="Courier New" w:eastAsia="Times New Roman" w:hAnsi="Courier New" w:cs="Courier New"/>
@@ -1965,9 +2206,8 @@
                 <w:shd w:val="clear" w:color="auto" w:fill="EFEFEF"/>
                 <w:lang w:val="en-US" w:eastAsia="de-AT"/>
               </w:rPr>
-              <w:t>artifactId</w:t>
-            </w:r>
-            <w:proofErr w:type="spellEnd"/>
+              <w:t>executions</w:t>
+            </w:r>
             <w:r>
               <w:rPr>
                 <w:rFonts w:ascii="Courier New" w:eastAsia="Times New Roman" w:hAnsi="Courier New" w:cs="Courier New"/>
@@ -1985,19 +2225,19 @@
                 <w:szCs w:val="20"/>
                 <w:lang w:val="en-US" w:eastAsia="de-AT"/>
               </w:rPr>
-              <w:t>exec-maven-plugin</w:t>
-            </w:r>
-            <w:r>
-              <w:rPr>
-                <w:rFonts w:ascii="Courier New" w:eastAsia="Times New Roman" w:hAnsi="Courier New" w:cs="Courier New"/>
-                <w:sz w:val="16"/>
-                <w:szCs w:val="20"/>
-                <w:shd w:val="clear" w:color="auto" w:fill="EFEFEF"/>
-                <w:lang w:val="en-US" w:eastAsia="de-AT"/>
-              </w:rPr>
-              <w:t>&lt;/</w:t>
-            </w:r>
-            <w:proofErr w:type="spellStart"/>
+              <w:br/>
+              <w:t xml:space="preserve">                        </w:t>
+            </w:r>
+            <w:r>
+              <w:rPr>
+                <w:rFonts w:ascii="Courier New" w:eastAsia="Times New Roman" w:hAnsi="Courier New" w:cs="Courier New"/>
+                <w:sz w:val="16"/>
+                <w:szCs w:val="20"/>
+                <w:shd w:val="clear" w:color="auto" w:fill="EFEFEF"/>
+                <w:lang w:val="en-US" w:eastAsia="de-AT"/>
+              </w:rPr>
+              <w:t>&lt;</w:t>
+            </w:r>
             <w:r>
               <w:rPr>
                 <w:rFonts w:ascii="Courier New" w:eastAsia="Times New Roman" w:hAnsi="Courier New" w:cs="Courier New"/>
@@ -2008,9 +2248,8 @@
                 <w:shd w:val="clear" w:color="auto" w:fill="EFEFEF"/>
                 <w:lang w:val="en-US" w:eastAsia="de-AT"/>
               </w:rPr>
-              <w:t>artifactId</w:t>
-            </w:r>
-            <w:proofErr w:type="spellEnd"/>
+              <w:t>configuration</w:t>
+            </w:r>
             <w:r>
               <w:rPr>
                 <w:rFonts w:ascii="Courier New" w:eastAsia="Times New Roman" w:hAnsi="Courier New" w:cs="Courier New"/>
@@ -2029,7 +2268,7 @@
                 <w:lang w:val="en-US" w:eastAsia="de-AT"/>
               </w:rPr>
               <w:br/>
-              <w:t xml:space="preserve">                        </w:t>
+              <w:t xml:space="preserve">                            </w:t>
             </w:r>
             <w:r>
               <w:rPr>
@@ -2051,7 +2290,7 @@
                 <w:shd w:val="clear" w:color="auto" w:fill="EFEFEF"/>
                 <w:lang w:val="en-US" w:eastAsia="de-AT"/>
               </w:rPr>
-              <w:t>version</w:t>
+              <w:t>mainClass</w:t>
             </w:r>
             <w:r>
               <w:rPr>
@@ -2068,29 +2307,10 @@
                 <w:rFonts w:ascii="Courier New" w:eastAsia="Times New Roman" w:hAnsi="Courier New" w:cs="Courier New"/>
                 <w:sz w:val="16"/>
                 <w:szCs w:val="20"/>
-                <w:lang w:val="en-US" w:eastAsia="de-AT"/>
-              </w:rPr>
-              <w:t>${exec-maven-</w:t>
-            </w:r>
-            <w:proofErr w:type="spellStart"/>
-            <w:r>
-              <w:rPr>
-                <w:rFonts w:ascii="Courier New" w:eastAsia="Times New Roman" w:hAnsi="Courier New" w:cs="Courier New"/>
-                <w:sz w:val="16"/>
-                <w:szCs w:val="20"/>
-                <w:lang w:val="en-US" w:eastAsia="de-AT"/>
-              </w:rPr>
-              <w:t>plugin.version</w:t>
-            </w:r>
-            <w:proofErr w:type="spellEnd"/>
-            <w:r>
-              <w:rPr>
-                <w:rFonts w:ascii="Courier New" w:eastAsia="Times New Roman" w:hAnsi="Courier New" w:cs="Courier New"/>
-                <w:sz w:val="16"/>
-                <w:szCs w:val="20"/>
-                <w:lang w:val="en-US" w:eastAsia="de-AT"/>
-              </w:rPr>
-              <w:t>}</w:t>
+                <w:highlight w:val="yellow"/>
+                <w:lang w:val="en-US" w:eastAsia="de-AT"/>
+              </w:rPr>
+              <w:t>com.jwa.pushlistener.node2.Main</w:t>
             </w:r>
             <w:r>
               <w:rPr>
@@ -2112,473 +2332,8 @@
                 <w:shd w:val="clear" w:color="auto" w:fill="EFEFEF"/>
                 <w:lang w:val="en-US" w:eastAsia="de-AT"/>
               </w:rPr>
-              <w:t>version</w:t>
-            </w:r>
-            <w:r>
-              <w:rPr>
-                <w:rFonts w:ascii="Courier New" w:eastAsia="Times New Roman" w:hAnsi="Courier New" w:cs="Courier New"/>
-                <w:sz w:val="16"/>
-                <w:szCs w:val="20"/>
-                <w:shd w:val="clear" w:color="auto" w:fill="EFEFEF"/>
-                <w:lang w:val="en-US" w:eastAsia="de-AT"/>
-              </w:rPr>
-              <w:t>&gt;</w:t>
-            </w:r>
-            <w:r>
-              <w:rPr>
-                <w:rFonts w:ascii="Courier New" w:eastAsia="Times New Roman" w:hAnsi="Courier New" w:cs="Courier New"/>
-                <w:sz w:val="16"/>
-                <w:szCs w:val="20"/>
-                <w:lang w:val="en-US" w:eastAsia="de-AT"/>
-              </w:rPr>
-              <w:br/>
-              <w:t xml:space="preserve">                        </w:t>
-            </w:r>
-            <w:r>
-              <w:rPr>
-                <w:rFonts w:ascii="Courier New" w:eastAsia="Times New Roman" w:hAnsi="Courier New" w:cs="Courier New"/>
-                <w:sz w:val="16"/>
-                <w:szCs w:val="20"/>
-                <w:shd w:val="clear" w:color="auto" w:fill="EFEFEF"/>
-                <w:lang w:val="en-US" w:eastAsia="de-AT"/>
-              </w:rPr>
-              <w:t>&lt;</w:t>
-            </w:r>
-            <w:r>
-              <w:rPr>
-                <w:rFonts w:ascii="Courier New" w:eastAsia="Times New Roman" w:hAnsi="Courier New" w:cs="Courier New"/>
-                <w:b/>
-                <w:bCs/>
-                <w:sz w:val="16"/>
-                <w:szCs w:val="20"/>
-                <w:shd w:val="clear" w:color="auto" w:fill="EFEFEF"/>
-                <w:lang w:val="en-US" w:eastAsia="de-AT"/>
-              </w:rPr>
-              <w:t>executions</w:t>
-            </w:r>
-            <w:r>
-              <w:rPr>
-                <w:rFonts w:ascii="Courier New" w:eastAsia="Times New Roman" w:hAnsi="Courier New" w:cs="Courier New"/>
-                <w:sz w:val="16"/>
-                <w:szCs w:val="20"/>
-                <w:shd w:val="clear" w:color="auto" w:fill="EFEFEF"/>
-                <w:lang w:val="en-US" w:eastAsia="de-AT"/>
-              </w:rPr>
-              <w:t>&gt;</w:t>
-            </w:r>
-            <w:r>
-              <w:rPr>
-                <w:rFonts w:ascii="Courier New" w:eastAsia="Times New Roman" w:hAnsi="Courier New" w:cs="Courier New"/>
-                <w:sz w:val="16"/>
-                <w:szCs w:val="20"/>
-                <w:lang w:val="en-US" w:eastAsia="de-AT"/>
-              </w:rPr>
-              <w:br/>
-              <w:t xml:space="preserve">                            </w:t>
-            </w:r>
-            <w:r>
-              <w:rPr>
-                <w:rFonts w:ascii="Courier New" w:eastAsia="Times New Roman" w:hAnsi="Courier New" w:cs="Courier New"/>
-                <w:sz w:val="16"/>
-                <w:szCs w:val="20"/>
-                <w:shd w:val="clear" w:color="auto" w:fill="EFEFEF"/>
-                <w:lang w:val="en-US" w:eastAsia="de-AT"/>
-              </w:rPr>
-              <w:t>&lt;</w:t>
-            </w:r>
-            <w:r>
-              <w:rPr>
-                <w:rFonts w:ascii="Courier New" w:eastAsia="Times New Roman" w:hAnsi="Courier New" w:cs="Courier New"/>
-                <w:b/>
-                <w:bCs/>
-                <w:sz w:val="16"/>
-                <w:szCs w:val="20"/>
-                <w:shd w:val="clear" w:color="auto" w:fill="EFEFEF"/>
-                <w:lang w:val="en-US" w:eastAsia="de-AT"/>
-              </w:rPr>
-              <w:t>execution</w:t>
-            </w:r>
-            <w:r>
-              <w:rPr>
-                <w:rFonts w:ascii="Courier New" w:eastAsia="Times New Roman" w:hAnsi="Courier New" w:cs="Courier New"/>
-                <w:sz w:val="16"/>
-                <w:szCs w:val="20"/>
-                <w:shd w:val="clear" w:color="auto" w:fill="EFEFEF"/>
-                <w:lang w:val="en-US" w:eastAsia="de-AT"/>
-              </w:rPr>
-              <w:t>&gt;</w:t>
-            </w:r>
-            <w:r>
-              <w:rPr>
-                <w:rFonts w:ascii="Courier New" w:eastAsia="Times New Roman" w:hAnsi="Courier New" w:cs="Courier New"/>
-                <w:sz w:val="16"/>
-                <w:szCs w:val="20"/>
-                <w:lang w:val="en-US" w:eastAsia="de-AT"/>
-              </w:rPr>
-              <w:br/>
-              <w:t xml:space="preserve">                                </w:t>
-            </w:r>
-            <w:r>
-              <w:rPr>
-                <w:rFonts w:ascii="Courier New" w:eastAsia="Times New Roman" w:hAnsi="Courier New" w:cs="Courier New"/>
-                <w:sz w:val="16"/>
-                <w:szCs w:val="20"/>
-                <w:shd w:val="clear" w:color="auto" w:fill="EFEFEF"/>
-                <w:lang w:val="en-US" w:eastAsia="de-AT"/>
-              </w:rPr>
-              <w:t>&lt;</w:t>
-            </w:r>
-            <w:r>
-              <w:rPr>
-                <w:rFonts w:ascii="Courier New" w:eastAsia="Times New Roman" w:hAnsi="Courier New" w:cs="Courier New"/>
-                <w:b/>
-                <w:bCs/>
-                <w:sz w:val="16"/>
-                <w:szCs w:val="20"/>
-                <w:shd w:val="clear" w:color="auto" w:fill="EFEFEF"/>
-                <w:lang w:val="en-US" w:eastAsia="de-AT"/>
-              </w:rPr>
-              <w:t>goals</w:t>
-            </w:r>
-            <w:r>
-              <w:rPr>
-                <w:rFonts w:ascii="Courier New" w:eastAsia="Times New Roman" w:hAnsi="Courier New" w:cs="Courier New"/>
-                <w:sz w:val="16"/>
-                <w:szCs w:val="20"/>
-                <w:shd w:val="clear" w:color="auto" w:fill="EFEFEF"/>
-                <w:lang w:val="en-US" w:eastAsia="de-AT"/>
-              </w:rPr>
-              <w:t>&gt;</w:t>
-            </w:r>
-            <w:r>
-              <w:rPr>
-                <w:rFonts w:ascii="Courier New" w:eastAsia="Times New Roman" w:hAnsi="Courier New" w:cs="Courier New"/>
-                <w:sz w:val="16"/>
-                <w:szCs w:val="20"/>
-                <w:lang w:val="en-US" w:eastAsia="de-AT"/>
-              </w:rPr>
-              <w:br/>
-              <w:t xml:space="preserve">                                    </w:t>
-            </w:r>
-            <w:r>
-              <w:rPr>
-                <w:rFonts w:ascii="Courier New" w:eastAsia="Times New Roman" w:hAnsi="Courier New" w:cs="Courier New"/>
-                <w:sz w:val="16"/>
-                <w:szCs w:val="20"/>
-                <w:shd w:val="clear" w:color="auto" w:fill="EFEFEF"/>
-                <w:lang w:val="en-US" w:eastAsia="de-AT"/>
-              </w:rPr>
-              <w:t>&lt;</w:t>
-            </w:r>
-            <w:r>
-              <w:rPr>
-                <w:rFonts w:ascii="Courier New" w:eastAsia="Times New Roman" w:hAnsi="Courier New" w:cs="Courier New"/>
-                <w:b/>
-                <w:bCs/>
-                <w:sz w:val="16"/>
-                <w:szCs w:val="20"/>
-                <w:shd w:val="clear" w:color="auto" w:fill="EFEFEF"/>
-                <w:lang w:val="en-US" w:eastAsia="de-AT"/>
-              </w:rPr>
-              <w:t>goal</w:t>
-            </w:r>
-            <w:r>
-              <w:rPr>
-                <w:rFonts w:ascii="Courier New" w:eastAsia="Times New Roman" w:hAnsi="Courier New" w:cs="Courier New"/>
-                <w:sz w:val="16"/>
-                <w:szCs w:val="20"/>
-                <w:shd w:val="clear" w:color="auto" w:fill="EFEFEF"/>
-                <w:lang w:val="en-US" w:eastAsia="de-AT"/>
-              </w:rPr>
-              <w:t>&gt;</w:t>
-            </w:r>
-            <w:r>
-              <w:rPr>
-                <w:rFonts w:ascii="Courier New" w:eastAsia="Times New Roman" w:hAnsi="Courier New" w:cs="Courier New"/>
-                <w:sz w:val="16"/>
-                <w:szCs w:val="20"/>
-                <w:lang w:val="en-US" w:eastAsia="de-AT"/>
-              </w:rPr>
-              <w:t>java</w:t>
-            </w:r>
-            <w:r>
-              <w:rPr>
-                <w:rFonts w:ascii="Courier New" w:eastAsia="Times New Roman" w:hAnsi="Courier New" w:cs="Courier New"/>
-                <w:sz w:val="16"/>
-                <w:szCs w:val="20"/>
-                <w:shd w:val="clear" w:color="auto" w:fill="EFEFEF"/>
-                <w:lang w:val="en-US" w:eastAsia="de-AT"/>
-              </w:rPr>
-              <w:t>&lt;/</w:t>
-            </w:r>
-            <w:r>
-              <w:rPr>
-                <w:rFonts w:ascii="Courier New" w:eastAsia="Times New Roman" w:hAnsi="Courier New" w:cs="Courier New"/>
-                <w:b/>
-                <w:bCs/>
-                <w:sz w:val="16"/>
-                <w:szCs w:val="20"/>
-                <w:shd w:val="clear" w:color="auto" w:fill="EFEFEF"/>
-                <w:lang w:val="en-US" w:eastAsia="de-AT"/>
-              </w:rPr>
-              <w:t>goal</w:t>
-            </w:r>
-            <w:r>
-              <w:rPr>
-                <w:rFonts w:ascii="Courier New" w:eastAsia="Times New Roman" w:hAnsi="Courier New" w:cs="Courier New"/>
-                <w:sz w:val="16"/>
-                <w:szCs w:val="20"/>
-                <w:shd w:val="clear" w:color="auto" w:fill="EFEFEF"/>
-                <w:lang w:val="en-US" w:eastAsia="de-AT"/>
-              </w:rPr>
-              <w:t>&gt;</w:t>
-            </w:r>
-            <w:r>
-              <w:rPr>
-                <w:rFonts w:ascii="Courier New" w:eastAsia="Times New Roman" w:hAnsi="Courier New" w:cs="Courier New"/>
-                <w:sz w:val="16"/>
-                <w:szCs w:val="20"/>
-                <w:lang w:val="en-US" w:eastAsia="de-AT"/>
-              </w:rPr>
-              <w:br/>
-              <w:t xml:space="preserve">                                </w:t>
-            </w:r>
-            <w:r>
-              <w:rPr>
-                <w:rFonts w:ascii="Courier New" w:eastAsia="Times New Roman" w:hAnsi="Courier New" w:cs="Courier New"/>
-                <w:sz w:val="16"/>
-                <w:szCs w:val="20"/>
-                <w:shd w:val="clear" w:color="auto" w:fill="EFEFEF"/>
-                <w:lang w:val="en-US" w:eastAsia="de-AT"/>
-              </w:rPr>
-              <w:t>&lt;/</w:t>
-            </w:r>
-            <w:r>
-              <w:rPr>
-                <w:rFonts w:ascii="Courier New" w:eastAsia="Times New Roman" w:hAnsi="Courier New" w:cs="Courier New"/>
-                <w:b/>
-                <w:bCs/>
-                <w:sz w:val="16"/>
-                <w:szCs w:val="20"/>
-                <w:shd w:val="clear" w:color="auto" w:fill="EFEFEF"/>
-                <w:lang w:val="en-US" w:eastAsia="de-AT"/>
-              </w:rPr>
-              <w:t>goals</w:t>
-            </w:r>
-            <w:r>
-              <w:rPr>
-                <w:rFonts w:ascii="Courier New" w:eastAsia="Times New Roman" w:hAnsi="Courier New" w:cs="Courier New"/>
-                <w:sz w:val="16"/>
-                <w:szCs w:val="20"/>
-                <w:shd w:val="clear" w:color="auto" w:fill="EFEFEF"/>
-                <w:lang w:val="en-US" w:eastAsia="de-AT"/>
-              </w:rPr>
-              <w:t>&gt;</w:t>
-            </w:r>
-            <w:r>
-              <w:rPr>
-                <w:rFonts w:ascii="Courier New" w:eastAsia="Times New Roman" w:hAnsi="Courier New" w:cs="Courier New"/>
-                <w:sz w:val="16"/>
-                <w:szCs w:val="20"/>
-                <w:lang w:val="en-US" w:eastAsia="de-AT"/>
-              </w:rPr>
-              <w:br/>
-              <w:t xml:space="preserve">                            </w:t>
-            </w:r>
-            <w:r>
-              <w:rPr>
-                <w:rFonts w:ascii="Courier New" w:eastAsia="Times New Roman" w:hAnsi="Courier New" w:cs="Courier New"/>
-                <w:sz w:val="16"/>
-                <w:szCs w:val="20"/>
-                <w:shd w:val="clear" w:color="auto" w:fill="EFEFEF"/>
-                <w:lang w:val="en-US" w:eastAsia="de-AT"/>
-              </w:rPr>
-              <w:t>&lt;/</w:t>
-            </w:r>
-            <w:r>
-              <w:rPr>
-                <w:rFonts w:ascii="Courier New" w:eastAsia="Times New Roman" w:hAnsi="Courier New" w:cs="Courier New"/>
-                <w:b/>
-                <w:bCs/>
-                <w:sz w:val="16"/>
-                <w:szCs w:val="20"/>
-                <w:shd w:val="clear" w:color="auto" w:fill="EFEFEF"/>
-                <w:lang w:val="en-US" w:eastAsia="de-AT"/>
-              </w:rPr>
-              <w:t>execution</w:t>
-            </w:r>
-            <w:r>
-              <w:rPr>
-                <w:rFonts w:ascii="Courier New" w:eastAsia="Times New Roman" w:hAnsi="Courier New" w:cs="Courier New"/>
-                <w:sz w:val="16"/>
-                <w:szCs w:val="20"/>
-                <w:shd w:val="clear" w:color="auto" w:fill="EFEFEF"/>
-                <w:lang w:val="en-US" w:eastAsia="de-AT"/>
-              </w:rPr>
-              <w:t>&gt;</w:t>
-            </w:r>
-            <w:r>
-              <w:rPr>
-                <w:rFonts w:ascii="Courier New" w:eastAsia="Times New Roman" w:hAnsi="Courier New" w:cs="Courier New"/>
-                <w:sz w:val="16"/>
-                <w:szCs w:val="20"/>
-                <w:lang w:val="en-US" w:eastAsia="de-AT"/>
-              </w:rPr>
-              <w:br/>
-              <w:t xml:space="preserve">                        </w:t>
-            </w:r>
-            <w:r>
-              <w:rPr>
-                <w:rFonts w:ascii="Courier New" w:eastAsia="Times New Roman" w:hAnsi="Courier New" w:cs="Courier New"/>
-                <w:sz w:val="16"/>
-                <w:szCs w:val="20"/>
-                <w:shd w:val="clear" w:color="auto" w:fill="EFEFEF"/>
-                <w:lang w:val="en-US" w:eastAsia="de-AT"/>
-              </w:rPr>
-              <w:t>&lt;/</w:t>
-            </w:r>
-            <w:r>
-              <w:rPr>
-                <w:rFonts w:ascii="Courier New" w:eastAsia="Times New Roman" w:hAnsi="Courier New" w:cs="Courier New"/>
-                <w:b/>
-                <w:bCs/>
-                <w:sz w:val="16"/>
-                <w:szCs w:val="20"/>
-                <w:shd w:val="clear" w:color="auto" w:fill="EFEFEF"/>
-                <w:lang w:val="en-US" w:eastAsia="de-AT"/>
-              </w:rPr>
-              <w:t>executions</w:t>
-            </w:r>
-            <w:r>
-              <w:rPr>
-                <w:rFonts w:ascii="Courier New" w:eastAsia="Times New Roman" w:hAnsi="Courier New" w:cs="Courier New"/>
-                <w:sz w:val="16"/>
-                <w:szCs w:val="20"/>
-                <w:shd w:val="clear" w:color="auto" w:fill="EFEFEF"/>
-                <w:lang w:val="en-US" w:eastAsia="de-AT"/>
-              </w:rPr>
-              <w:t>&gt;</w:t>
-            </w:r>
-            <w:r>
-              <w:rPr>
-                <w:rFonts w:ascii="Courier New" w:eastAsia="Times New Roman" w:hAnsi="Courier New" w:cs="Courier New"/>
-                <w:sz w:val="16"/>
-                <w:szCs w:val="20"/>
-                <w:lang w:val="en-US" w:eastAsia="de-AT"/>
-              </w:rPr>
-              <w:br/>
-              <w:t xml:space="preserve">                        </w:t>
-            </w:r>
-            <w:r>
-              <w:rPr>
-                <w:rFonts w:ascii="Courier New" w:eastAsia="Times New Roman" w:hAnsi="Courier New" w:cs="Courier New"/>
-                <w:sz w:val="16"/>
-                <w:szCs w:val="20"/>
-                <w:shd w:val="clear" w:color="auto" w:fill="EFEFEF"/>
-                <w:lang w:val="en-US" w:eastAsia="de-AT"/>
-              </w:rPr>
-              <w:t>&lt;</w:t>
-            </w:r>
-            <w:r>
-              <w:rPr>
-                <w:rFonts w:ascii="Courier New" w:eastAsia="Times New Roman" w:hAnsi="Courier New" w:cs="Courier New"/>
-                <w:b/>
-                <w:bCs/>
-                <w:sz w:val="16"/>
-                <w:szCs w:val="20"/>
-                <w:shd w:val="clear" w:color="auto" w:fill="EFEFEF"/>
-                <w:lang w:val="en-US" w:eastAsia="de-AT"/>
-              </w:rPr>
-              <w:t>configuration</w:t>
-            </w:r>
-            <w:r>
-              <w:rPr>
-                <w:rFonts w:ascii="Courier New" w:eastAsia="Times New Roman" w:hAnsi="Courier New" w:cs="Courier New"/>
-                <w:sz w:val="16"/>
-                <w:szCs w:val="20"/>
-                <w:shd w:val="clear" w:color="auto" w:fill="EFEFEF"/>
-                <w:lang w:val="en-US" w:eastAsia="de-AT"/>
-              </w:rPr>
-              <w:t>&gt;</w:t>
-            </w:r>
-            <w:r>
-              <w:rPr>
-                <w:rFonts w:ascii="Courier New" w:eastAsia="Times New Roman" w:hAnsi="Courier New" w:cs="Courier New"/>
-                <w:sz w:val="16"/>
-                <w:szCs w:val="20"/>
-                <w:lang w:val="en-US" w:eastAsia="de-AT"/>
-              </w:rPr>
-              <w:br/>
-              <w:t xml:space="preserve">                            </w:t>
-            </w:r>
-            <w:r>
-              <w:rPr>
-                <w:rFonts w:ascii="Courier New" w:eastAsia="Times New Roman" w:hAnsi="Courier New" w:cs="Courier New"/>
-                <w:sz w:val="16"/>
-                <w:szCs w:val="20"/>
-                <w:shd w:val="clear" w:color="auto" w:fill="EFEFEF"/>
-                <w:lang w:val="en-US" w:eastAsia="de-AT"/>
-              </w:rPr>
-              <w:t>&lt;</w:t>
-            </w:r>
-            <w:proofErr w:type="spellStart"/>
-            <w:r>
-              <w:rPr>
-                <w:rFonts w:ascii="Courier New" w:eastAsia="Times New Roman" w:hAnsi="Courier New" w:cs="Courier New"/>
-                <w:b/>
-                <w:bCs/>
-                <w:sz w:val="16"/>
-                <w:szCs w:val="20"/>
-                <w:shd w:val="clear" w:color="auto" w:fill="EFEFEF"/>
-                <w:lang w:val="en-US" w:eastAsia="de-AT"/>
-              </w:rPr>
               <w:t>mainClass</w:t>
             </w:r>
-            <w:proofErr w:type="spellEnd"/>
-            <w:r>
-              <w:rPr>
-                <w:rFonts w:ascii="Courier New" w:eastAsia="Times New Roman" w:hAnsi="Courier New" w:cs="Courier New"/>
-                <w:sz w:val="16"/>
-                <w:szCs w:val="20"/>
-                <w:shd w:val="clear" w:color="auto" w:fill="EFEFEF"/>
-                <w:lang w:val="en-US" w:eastAsia="de-AT"/>
-              </w:rPr>
-              <w:t>&gt;</w:t>
-            </w:r>
-            <w:r>
-              <w:rPr>
-                <w:rFonts w:ascii="Courier New" w:eastAsia="Times New Roman" w:hAnsi="Courier New" w:cs="Courier New"/>
-                <w:sz w:val="16"/>
-                <w:szCs w:val="20"/>
-                <w:highlight w:val="yellow"/>
-                <w:lang w:val="en-US" w:eastAsia="de-AT"/>
-              </w:rPr>
-              <w:t>com.jwa.pushlistener.node2.Main</w:t>
-            </w:r>
-            <w:r>
-              <w:rPr>
-                <w:rFonts w:ascii="Courier New" w:eastAsia="Times New Roman" w:hAnsi="Courier New" w:cs="Courier New"/>
-                <w:sz w:val="16"/>
-                <w:szCs w:val="20"/>
-                <w:shd w:val="clear" w:color="auto" w:fill="EFEFEF"/>
-                <w:lang w:val="en-US" w:eastAsia="de-AT"/>
-              </w:rPr>
-              <w:t>&lt;/</w:t>
-            </w:r>
-            <w:proofErr w:type="spellStart"/>
-            <w:r>
-              <w:rPr>
-                <w:rFonts w:ascii="Courier New" w:eastAsia="Times New Roman" w:hAnsi="Courier New" w:cs="Courier New"/>
-                <w:b/>
-                <w:bCs/>
-                <w:sz w:val="16"/>
-                <w:szCs w:val="20"/>
-                <w:shd w:val="clear" w:color="auto" w:fill="EFEFEF"/>
-                <w:lang w:val="en-US" w:eastAsia="de-AT"/>
-              </w:rPr>
-              <w:t>mainClass</w:t>
-            </w:r>
-            <w:proofErr w:type="spellEnd"/>
             <w:r>
               <w:rPr>
                 <w:rFonts w:ascii="Courier New" w:eastAsia="Times New Roman" w:hAnsi="Courier New" w:cs="Courier New"/>
@@ -2940,17 +2695,9 @@
           <w:lang w:val="en-US"/>
         </w:rPr>
         <w:lastRenderedPageBreak/>
-        <w:t>Package-</w:t>
-      </w:r>
-      <w:proofErr w:type="spellStart"/>
-      <w:r>
-        <w:rPr>
-          <w:lang w:val="en-US"/>
-        </w:rPr>
-        <w:t>Struktur</w:t>
+        <w:t>Package-Struktur</w:t>
       </w:r>
       <w:bookmarkEnd w:id="2"/>
-      <w:proofErr w:type="spellEnd"/>
     </w:p>
     <w:p>
       <w:pPr>
@@ -2985,15 +2732,7 @@
               </w:numPr>
             </w:pPr>
             <w:r>
-              <w:t xml:space="preserve">Main-Package laut </w:t>
-            </w:r>
-            <w:proofErr w:type="spellStart"/>
-            <w:r>
-              <w:t>groupId</w:t>
-            </w:r>
-            <w:proofErr w:type="spellEnd"/>
-            <w:r>
-              <w:t xml:space="preserve"> in pom.xml </w:t>
+              <w:t xml:space="preserve">Main-Package laut groupId in pom.xml </w:t>
             </w:r>
             <w:r>
               <w:t>anle</w:t>
@@ -3017,29 +2756,14 @@
               <w:t>f</w:t>
             </w:r>
             <w:r>
-              <w:t xml:space="preserve">ür jedes IE mit </w:t>
-            </w:r>
-            <w:proofErr w:type="spellStart"/>
-            <w:r>
-              <w:t>Role</w:t>
-            </w:r>
-            <w:proofErr w:type="spellEnd"/>
-            <w:r>
-              <w:t xml:space="preserve"> </w:t>
-            </w:r>
-            <w:proofErr w:type="spellStart"/>
-            <w:r>
-              <w:t>ArchitectureRoleClassLib</w:t>
-            </w:r>
-            <w:proofErr w:type="spellEnd"/>
+              <w:t>ür jedes IE mit Role ArchitectureRoleClassLib</w:t>
+            </w:r>
             <w:r>
               <w:t>/</w:t>
             </w:r>
-            <w:proofErr w:type="spellStart"/>
             <w:r>
               <w:t>Component</w:t>
             </w:r>
-            <w:proofErr w:type="spellEnd"/>
             <w:r>
               <w:t>: Package mit dessen Namen anlegen</w:t>
             </w:r>
@@ -3053,47 +2777,7 @@
               </w:numPr>
             </w:pPr>
             <w:r>
-              <w:t xml:space="preserve">wenn mindestens ein IE mit </w:t>
-            </w:r>
-            <w:proofErr w:type="spellStart"/>
-            <w:r>
-              <w:t>Role</w:t>
-            </w:r>
-            <w:proofErr w:type="spellEnd"/>
-            <w:r>
-              <w:t xml:space="preserve"> </w:t>
-            </w:r>
-            <w:proofErr w:type="spellStart"/>
-            <w:r>
-              <w:t>ArchitectureRoleClassLib</w:t>
-            </w:r>
-            <w:proofErr w:type="spellEnd"/>
-            <w:r>
-              <w:t>/</w:t>
-            </w:r>
-            <w:proofErr w:type="spellStart"/>
-            <w:r>
-              <w:t>Component</w:t>
-            </w:r>
-            <w:proofErr w:type="spellEnd"/>
-            <w:r>
-              <w:t xml:space="preserve"> ein IE-Kind mit </w:t>
-            </w:r>
-            <w:proofErr w:type="spellStart"/>
-            <w:r>
-              <w:t>Role</w:t>
-            </w:r>
-            <w:proofErr w:type="spellEnd"/>
-            <w:r>
-              <w:t xml:space="preserve"> </w:t>
-            </w:r>
-            <w:proofErr w:type="spellStart"/>
-            <w:r>
-              <w:t>CommunicationRoleClassLib</w:t>
-            </w:r>
-            <w:proofErr w:type="spellEnd"/>
-            <w:r>
-              <w:t>/Ports besitzt</w:t>
+              <w:t>wenn mindestens ein IE mit Role ArchitectureRoleClassLib/Component ein IE-Kind mit Role CommunicationRoleClassLib/Ports besitzt</w:t>
             </w:r>
             <w:r>
               <w:t>:</w:t>
@@ -3107,13 +2791,8 @@
                 <w:numId w:val="2"/>
               </w:numPr>
             </w:pPr>
-            <w:proofErr w:type="spellStart"/>
-            <w:r>
-              <w:t>communication</w:t>
-            </w:r>
-            <w:proofErr w:type="spellEnd"/>
-            <w:r>
-              <w:t xml:space="preserve"> anlegen und darunter:</w:t>
+            <w:r>
+              <w:t>communication anlegen und darunter:</w:t>
             </w:r>
           </w:p>
           <w:p>
@@ -3124,11 +2803,9 @@
                 <w:numId w:val="2"/>
               </w:numPr>
             </w:pPr>
-            <w:proofErr w:type="spellStart"/>
             <w:r>
               <w:t>messagemodel</w:t>
             </w:r>
-            <w:proofErr w:type="spellEnd"/>
           </w:p>
           <w:p>
             <w:pPr>
@@ -3139,79 +2816,10 @@
               </w:numPr>
             </w:pPr>
             <w:r>
-              <w:t xml:space="preserve">wenn mindestens ein IE mit </w:t>
-            </w:r>
-            <w:proofErr w:type="spellStart"/>
-            <w:r>
-              <w:t>Role</w:t>
-            </w:r>
-            <w:proofErr w:type="spellEnd"/>
-            <w:r>
-              <w:t xml:space="preserve"> </w:t>
-            </w:r>
-            <w:proofErr w:type="spellStart"/>
-            <w:r>
-              <w:t>ArchitectureRoleClassLib</w:t>
-            </w:r>
-            <w:proofErr w:type="spellEnd"/>
-            <w:r>
-              <w:t>/</w:t>
-            </w:r>
-            <w:proofErr w:type="spellStart"/>
-            <w:r>
-              <w:t>Component</w:t>
-            </w:r>
-            <w:proofErr w:type="spellEnd"/>
-            <w:r>
-              <w:t xml:space="preserve"> ein IE-Kind mit </w:t>
-            </w:r>
-            <w:proofErr w:type="spellStart"/>
-            <w:r>
-              <w:t>Role</w:t>
-            </w:r>
-            <w:proofErr w:type="spellEnd"/>
-            <w:r>
-              <w:t xml:space="preserve"> </w:t>
-            </w:r>
-            <w:proofErr w:type="spellStart"/>
-            <w:r>
-              <w:t>CommunicationRoleClassLib</w:t>
-            </w:r>
-            <w:proofErr w:type="spellEnd"/>
-            <w:r>
-              <w:t xml:space="preserve">/Ports besitzt, welches die </w:t>
-            </w:r>
-            <w:proofErr w:type="spellStart"/>
-            <w:r>
-              <w:t>Role</w:t>
-            </w:r>
-            <w:proofErr w:type="spellEnd"/>
-            <w:r>
-              <w:t xml:space="preserve"> </w:t>
-            </w:r>
-            <w:proofErr w:type="spellStart"/>
-            <w:r>
-              <w:t>CommunicationRoleClassLib</w:t>
-            </w:r>
-            <w:proofErr w:type="spellEnd"/>
-            <w:r>
-              <w:t>/</w:t>
-            </w:r>
-            <w:proofErr w:type="spellStart"/>
-            <w:r>
-              <w:t>CommunicationStyle</w:t>
-            </w:r>
-            <w:proofErr w:type="spellEnd"/>
-            <w:r>
-              <w:t>/</w:t>
-            </w:r>
-            <w:proofErr w:type="spellStart"/>
-            <w:r>
-              <w:t>Synchronous</w:t>
-            </w:r>
-            <w:proofErr w:type="spellEnd"/>
-            <w:r>
-              <w:t>/RMI</w:t>
+              <w:t>wenn mindestens ein IE mit Role ArchitectureRoleClassLib/Component</w:t>
+            </w:r>
+            <w:r>
+              <w:t xml:space="preserve"> ein IE-Kind mit Role CommunicationRoleClassLib/Ports besitzt, welches die Role CommunicationRoleClassLib/CommunicationStyle/Synchronous/RMI</w:t>
             </w:r>
             <w:r>
               <w:t xml:space="preserve"> besitzt:</w:t>
@@ -3228,33 +2836,11 @@
                 <w:lang w:val="en-US"/>
               </w:rPr>
             </w:pPr>
-            <w:proofErr w:type="spellStart"/>
             <w:r>
               <w:rPr>
                 <w:lang w:val="en-US"/>
               </w:rPr>
-              <w:t>rmi</w:t>
-            </w:r>
-            <w:proofErr w:type="spellEnd"/>
-            <w:r>
-              <w:rPr>
-                <w:lang w:val="en-US"/>
-              </w:rPr>
-              <w:t xml:space="preserve"> und </w:t>
-            </w:r>
-            <w:proofErr w:type="spellStart"/>
-            <w:r>
-              <w:rPr>
-                <w:lang w:val="en-US"/>
-              </w:rPr>
-              <w:t>darunter</w:t>
-            </w:r>
-            <w:proofErr w:type="spellEnd"/>
-            <w:r>
-              <w:rPr>
-                <w:lang w:val="en-US"/>
-              </w:rPr>
-              <w:t>:</w:t>
+              <w:t>rmi und darunter:</w:t>
             </w:r>
           </w:p>
           <w:p>
@@ -3265,13 +2851,8 @@
                 <w:numId w:val="2"/>
               </w:numPr>
             </w:pPr>
-            <w:proofErr w:type="spellStart"/>
-            <w:r>
-              <w:t>components</w:t>
-            </w:r>
-            <w:proofErr w:type="spellEnd"/>
-            <w:r>
-              <w:t xml:space="preserve"> (Code darin ist unabhängig der AML-Modellierung)</w:t>
+            <w:r>
+              <w:t>components (Code darin ist unabhängig der AML-Modellierung)</w:t>
             </w:r>
           </w:p>
           <w:p>
@@ -3282,11 +2863,9 @@
                 <w:numId w:val="2"/>
               </w:numPr>
             </w:pPr>
-            <w:proofErr w:type="spellStart"/>
             <w:r>
               <w:t>interfaces</w:t>
             </w:r>
-            <w:proofErr w:type="spellEnd"/>
           </w:p>
           <w:p>
             <w:pPr>
@@ -3300,39 +2879,16 @@
               <w:t xml:space="preserve">für jedes </w:t>
             </w:r>
             <w:r>
-              <w:t xml:space="preserve">IE mit </w:t>
-            </w:r>
-            <w:proofErr w:type="spellStart"/>
-            <w:r>
-              <w:t>Role</w:t>
-            </w:r>
-            <w:proofErr w:type="spellEnd"/>
-            <w:r>
-              <w:t xml:space="preserve"> </w:t>
-            </w:r>
-            <w:proofErr w:type="spellStart"/>
-            <w:r>
-              <w:t>ArchitectureRoleClassLib</w:t>
-            </w:r>
-            <w:proofErr w:type="spellEnd"/>
+              <w:t>IE mit Role ArchitectureRoleClassLib</w:t>
+            </w:r>
             <w:r>
               <w:t>/</w:t>
             </w:r>
-            <w:proofErr w:type="spellStart"/>
             <w:r>
               <w:t>Component</w:t>
             </w:r>
-            <w:proofErr w:type="spellEnd"/>
-            <w:r>
-              <w:t xml:space="preserve"> in dessen Package: </w:t>
-            </w:r>
-            <w:proofErr w:type="spellStart"/>
-            <w:r>
-              <w:t>communication.rmi.impl</w:t>
-            </w:r>
-            <w:proofErr w:type="spellEnd"/>
-            <w:r>
-              <w:t xml:space="preserve"> anlegen</w:t>
+            <w:r>
+              <w:t xml:space="preserve"> in dessen Package: communication.rmi.impl anlegen</w:t>
             </w:r>
           </w:p>
         </w:tc>
@@ -3494,101 +3050,19 @@
               </w:numPr>
             </w:pPr>
             <w:r>
-              <w:t xml:space="preserve">Für jedes IE mit </w:t>
-            </w:r>
-            <w:proofErr w:type="spellStart"/>
-            <w:r>
-              <w:t>Role</w:t>
-            </w:r>
-            <w:proofErr w:type="spellEnd"/>
-            <w:r>
-              <w:t xml:space="preserve"> </w:t>
-            </w:r>
-            <w:proofErr w:type="spellStart"/>
-            <w:r>
-              <w:t>ArchitectureRoleClassLib</w:t>
-            </w:r>
-            <w:proofErr w:type="spellEnd"/>
+              <w:t>Für jedes IE mit Role ArchitectureRoleClassLib</w:t>
+            </w:r>
             <w:r>
               <w:t>/</w:t>
             </w:r>
-            <w:proofErr w:type="spellStart"/>
-            <w:r>
-              <w:t>Component</w:t>
-            </w:r>
-            <w:proofErr w:type="spellEnd"/>
-            <w:r>
-              <w:t xml:space="preserve"> jeweils mit Kind-IE mit </w:t>
-            </w:r>
-            <w:proofErr w:type="spellStart"/>
-            <w:r>
-              <w:t>Role</w:t>
-            </w:r>
-            <w:proofErr w:type="spellEnd"/>
-            <w:r>
-              <w:t xml:space="preserve"> </w:t>
-            </w:r>
-            <w:proofErr w:type="spellStart"/>
-            <w:r>
-              <w:t>CommunicationRoleClassLib</w:t>
-            </w:r>
-            <w:proofErr w:type="spellEnd"/>
-            <w:r>
-              <w:t xml:space="preserve">/Ports jeweils für alle IE mit </w:t>
-            </w:r>
-            <w:proofErr w:type="spellStart"/>
-            <w:r>
-              <w:t>Role</w:t>
-            </w:r>
-            <w:proofErr w:type="spellEnd"/>
-            <w:r>
-              <w:t xml:space="preserve"> </w:t>
-            </w:r>
-            <w:proofErr w:type="spellStart"/>
-            <w:r>
-              <w:t>CommunicationRoleClassLib</w:t>
-            </w:r>
-            <w:proofErr w:type="spellEnd"/>
-            <w:r>
-              <w:t xml:space="preserve">/Port: wenn </w:t>
-            </w:r>
-            <w:proofErr w:type="spellStart"/>
-            <w:r>
-              <w:t>Role</w:t>
-            </w:r>
-            <w:proofErr w:type="spellEnd"/>
-            <w:r>
-              <w:t xml:space="preserve"> </w:t>
-            </w:r>
-            <w:proofErr w:type="spellStart"/>
-            <w:r>
-              <w:t>DomainModelRoleClassLib</w:t>
-            </w:r>
-            <w:proofErr w:type="spellEnd"/>
-            <w:r>
-              <w:t>/</w:t>
-            </w:r>
-            <w:proofErr w:type="spellStart"/>
-            <w:r>
-              <w:t>MessageModel</w:t>
-            </w:r>
-            <w:proofErr w:type="spellEnd"/>
-            <w:r>
-              <w:t xml:space="preserve">/X vorhanden </w:t>
+            <w:r>
+              <w:t xml:space="preserve">Component jeweils mit Kind-IE mit Role CommunicationRoleClassLib/Ports jeweils für alle IE mit Role CommunicationRoleClassLib/Port: wenn Role DomainModelRoleClassLib/MessageModel/X vorhanden </w:t>
             </w:r>
             <w:r>
               <w:t xml:space="preserve">aber noch nicht als Klasse </w:t>
             </w:r>
             <w:r>
-              <w:t xml:space="preserve">in </w:t>
-            </w:r>
-            <w:proofErr w:type="spellStart"/>
-            <w:r>
-              <w:t>communication.messagemodel</w:t>
-            </w:r>
-            <w:proofErr w:type="spellEnd"/>
-            <w:r>
-              <w:t xml:space="preserve"> </w:t>
+              <w:t xml:space="preserve">in communication.messagemodel </w:t>
             </w:r>
             <w:r>
               <w:t>angelegt ist: X</w:t>
@@ -3605,19 +3079,9 @@
             <w:r>
               <w:t xml:space="preserve">Konstruktor: </w:t>
             </w:r>
-            <w:proofErr w:type="spellStart"/>
-            <w:r>
-              <w:t>extends</w:t>
-            </w:r>
-            <w:proofErr w:type="spellEnd"/>
-            <w:r>
-              <w:t xml:space="preserve"> </w:t>
-            </w:r>
-            <w:proofErr w:type="spellStart"/>
-            <w:r>
-              <w:t>MessageModel</w:t>
-            </w:r>
-            <w:proofErr w:type="spellEnd"/>
+            <w:r>
+              <w:t>extends MessageModel</w:t>
+            </w:r>
           </w:p>
         </w:tc>
       </w:tr>
@@ -3808,79 +3272,7 @@
             </w:pPr>
             <w:r>
               <w:lastRenderedPageBreak/>
-              <w:t xml:space="preserve">wenn mindestens ein IE mit </w:t>
-            </w:r>
-            <w:proofErr w:type="spellStart"/>
-            <w:r>
-              <w:t>Role</w:t>
-            </w:r>
-            <w:proofErr w:type="spellEnd"/>
-            <w:r>
-              <w:t xml:space="preserve"> </w:t>
-            </w:r>
-            <w:proofErr w:type="spellStart"/>
-            <w:r>
-              <w:t>ArchitectureRoleClassLib</w:t>
-            </w:r>
-            <w:proofErr w:type="spellEnd"/>
-            <w:r>
-              <w:t>/</w:t>
-            </w:r>
-            <w:proofErr w:type="spellStart"/>
-            <w:r>
-              <w:t>Component</w:t>
-            </w:r>
-            <w:proofErr w:type="spellEnd"/>
-            <w:r>
-              <w:t xml:space="preserve"> ein IE-Kind mit </w:t>
-            </w:r>
-            <w:proofErr w:type="spellStart"/>
-            <w:r>
-              <w:t>Role</w:t>
-            </w:r>
-            <w:proofErr w:type="spellEnd"/>
-            <w:r>
-              <w:t xml:space="preserve"> </w:t>
-            </w:r>
-            <w:proofErr w:type="spellStart"/>
-            <w:r>
-              <w:t>CommunicationRoleClassLib</w:t>
-            </w:r>
-            <w:proofErr w:type="spellEnd"/>
-            <w:r>
-              <w:t xml:space="preserve">/Ports besitzt, welches die </w:t>
-            </w:r>
-            <w:proofErr w:type="spellStart"/>
-            <w:r>
-              <w:t>Role</w:t>
-            </w:r>
-            <w:proofErr w:type="spellEnd"/>
-            <w:r>
-              <w:t xml:space="preserve"> </w:t>
-            </w:r>
-            <w:proofErr w:type="spellStart"/>
-            <w:r>
-              <w:t>CommunicationRoleClassLib</w:t>
-            </w:r>
-            <w:proofErr w:type="spellEnd"/>
-            <w:r>
-              <w:t>/</w:t>
-            </w:r>
-            <w:proofErr w:type="spellStart"/>
-            <w:r>
-              <w:t>CommunicationStyle</w:t>
-            </w:r>
-            <w:proofErr w:type="spellEnd"/>
-            <w:r>
-              <w:t>/</w:t>
-            </w:r>
-            <w:proofErr w:type="spellStart"/>
-            <w:r>
-              <w:t>Synchronous</w:t>
-            </w:r>
-            <w:proofErr w:type="spellEnd"/>
-            <w:r>
-              <w:t>/RMI besitzt:</w:t>
+              <w:t>wenn mindestens ein IE mit Role ArchitectureRoleClassLib/Component ein IE-Kind mit Role CommunicationRoleClassLib/Ports besitzt, welches die Role CommunicationRoleClassLib/CommunicationStyle/Synchronous/RMI besitzt:</w:t>
             </w:r>
           </w:p>
           <w:p>
@@ -4078,88 +3470,19 @@
               <w:t>für alle IE</w:t>
             </w:r>
             <w:r>
-              <w:t xml:space="preserve"> mit </w:t>
-            </w:r>
-            <w:proofErr w:type="spellStart"/>
-            <w:r>
-              <w:t>Role</w:t>
-            </w:r>
-            <w:proofErr w:type="spellEnd"/>
-            <w:r>
-              <w:t xml:space="preserve"> </w:t>
-            </w:r>
-            <w:proofErr w:type="spellStart"/>
-            <w:r>
-              <w:t>ArchitectureRoleClassLib</w:t>
-            </w:r>
-            <w:proofErr w:type="spellEnd"/>
-            <w:r>
-              <w:t>/</w:t>
-            </w:r>
-            <w:proofErr w:type="spellStart"/>
-            <w:r>
-              <w:t>Component</w:t>
-            </w:r>
-            <w:proofErr w:type="spellEnd"/>
+              <w:t xml:space="preserve"> mit Role ArchitectureRoleClassLib/Component</w:t>
+            </w:r>
             <w:r>
               <w:t xml:space="preserve">, die ein </w:t>
             </w:r>
             <w:r>
-              <w:t xml:space="preserve">IE-Kind mit </w:t>
-            </w:r>
-            <w:proofErr w:type="spellStart"/>
-            <w:r>
-              <w:t>Role</w:t>
-            </w:r>
-            <w:proofErr w:type="spellEnd"/>
-            <w:r>
-              <w:t xml:space="preserve"> </w:t>
-            </w:r>
-            <w:proofErr w:type="spellStart"/>
-            <w:r>
-              <w:t>CommunicationRoleClassLib</w:t>
-            </w:r>
-            <w:proofErr w:type="spellEnd"/>
-            <w:r>
-              <w:t xml:space="preserve">/Ports </w:t>
+              <w:t xml:space="preserve">IE-Kind mit Role CommunicationRoleClassLib/Ports </w:t>
             </w:r>
             <w:r>
               <w:t>besitzen</w:t>
             </w:r>
             <w:r>
-              <w:t xml:space="preserve">, welches die </w:t>
-            </w:r>
-            <w:proofErr w:type="spellStart"/>
-            <w:r>
-              <w:t>Role</w:t>
-            </w:r>
-            <w:proofErr w:type="spellEnd"/>
-            <w:r>
-              <w:t xml:space="preserve"> </w:t>
-            </w:r>
-            <w:proofErr w:type="spellStart"/>
-            <w:r>
-              <w:t>CommunicationRoleClassLib</w:t>
-            </w:r>
-            <w:proofErr w:type="spellEnd"/>
-            <w:r>
-              <w:t>/</w:t>
-            </w:r>
-            <w:proofErr w:type="spellStart"/>
-            <w:r>
-              <w:t>CommunicationStyle</w:t>
-            </w:r>
-            <w:proofErr w:type="spellEnd"/>
-            <w:r>
-              <w:t>/</w:t>
-            </w:r>
-            <w:proofErr w:type="spellStart"/>
-            <w:r>
-              <w:t>Synchronous</w:t>
-            </w:r>
-            <w:proofErr w:type="spellEnd"/>
-            <w:r>
-              <w:t>/RMI besitzt:</w:t>
+              <w:t>, welches die Role CommunicationRoleClassLib/CommunicationStyle/Synchronous/RMI besitzt:</w:t>
             </w:r>
           </w:p>
           <w:p>
@@ -4173,131 +3496,11 @@
                 <w:lang w:val="en-US"/>
               </w:rPr>
             </w:pPr>
-            <w:proofErr w:type="spellStart"/>
             <w:r>
               <w:rPr>
                 <w:lang w:val="en-US"/>
               </w:rPr>
-              <w:t>für</w:t>
-            </w:r>
-            <w:proofErr w:type="spellEnd"/>
-            <w:r>
-              <w:rPr>
-                <w:lang w:val="en-US"/>
-              </w:rPr>
-              <w:t xml:space="preserve"> </w:t>
-            </w:r>
-            <w:proofErr w:type="spellStart"/>
-            <w:r>
-              <w:rPr>
-                <w:lang w:val="en-US"/>
-              </w:rPr>
-              <w:t>alle</w:t>
-            </w:r>
-            <w:proofErr w:type="spellEnd"/>
-            <w:r>
-              <w:rPr>
-                <w:lang w:val="en-US"/>
-              </w:rPr>
-              <w:t xml:space="preserve"> Kind-IEs </w:t>
-            </w:r>
-            <w:proofErr w:type="spellStart"/>
-            <w:r>
-              <w:rPr>
-                <w:lang w:val="en-US"/>
-              </w:rPr>
-              <w:t>mit</w:t>
-            </w:r>
-            <w:proofErr w:type="spellEnd"/>
-            <w:r>
-              <w:rPr>
-                <w:lang w:val="en-US"/>
-              </w:rPr>
-              <w:t xml:space="preserve"> Role </w:t>
-            </w:r>
-            <w:proofErr w:type="spellStart"/>
-            <w:r>
-              <w:rPr>
-                <w:lang w:val="en-US"/>
-              </w:rPr>
-              <w:t>CommunicationRoleClassLib</w:t>
-            </w:r>
-            <w:proofErr w:type="spellEnd"/>
-            <w:r>
-              <w:rPr>
-                <w:lang w:val="en-US"/>
-              </w:rPr>
-              <w:t xml:space="preserve">/Port und EI </w:t>
-            </w:r>
-            <w:proofErr w:type="spellStart"/>
-            <w:r>
-              <w:rPr>
-                <w:lang w:val="en-US"/>
-              </w:rPr>
-              <w:t>mit</w:t>
-            </w:r>
-            <w:proofErr w:type="spellEnd"/>
-            <w:r>
-              <w:rPr>
-                <w:lang w:val="en-US"/>
-              </w:rPr>
-              <w:t xml:space="preserve"> </w:t>
-            </w:r>
-            <w:proofErr w:type="spellStart"/>
-            <w:r>
-              <w:rPr>
-                <w:lang w:val="en-US"/>
-              </w:rPr>
-              <w:t>Namen</w:t>
-            </w:r>
-            <w:proofErr w:type="spellEnd"/>
-            <w:r>
-              <w:rPr>
-                <w:lang w:val="en-US"/>
-              </w:rPr>
-              <w:t xml:space="preserve"> </w:t>
-            </w:r>
-            <w:proofErr w:type="spellStart"/>
-            <w:r>
-              <w:rPr>
-                <w:lang w:val="en-US"/>
-              </w:rPr>
-              <w:t>ConnectionPoint</w:t>
-            </w:r>
-            <w:proofErr w:type="spellEnd"/>
-            <w:r>
-              <w:rPr>
-                <w:lang w:val="en-US"/>
-              </w:rPr>
-              <w:t xml:space="preserve"> und </w:t>
-            </w:r>
-            <w:proofErr w:type="spellStart"/>
-            <w:r>
-              <w:rPr>
-                <w:lang w:val="en-US"/>
-              </w:rPr>
-              <w:t>RefBaseClassPath</w:t>
-            </w:r>
-            <w:proofErr w:type="spellEnd"/>
-            <w:r>
-              <w:rPr>
-                <w:lang w:val="en-US"/>
-              </w:rPr>
-              <w:t xml:space="preserve"> </w:t>
-            </w:r>
-            <w:proofErr w:type="spellStart"/>
-            <w:r>
-              <w:rPr>
-                <w:lang w:val="en-US"/>
-              </w:rPr>
-              <w:t>CommunicationInterfaceClassLib</w:t>
-            </w:r>
-            <w:proofErr w:type="spellEnd"/>
-            <w:r>
-              <w:rPr>
-                <w:lang w:val="en-US"/>
-              </w:rPr>
-              <w:t>/Port/Receiver:</w:t>
+              <w:t>für alle Kind-IEs mit Role CommunicationRoleClassLib/Port und EI mit Namen ConnectionPoint und RefBaseClassPath CommunicationInterfaceClassLib/Port/Receiver:</w:t>
             </w:r>
           </w:p>
           <w:p>
@@ -4309,23 +3512,7 @@
               </w:numPr>
             </w:pPr>
             <w:r>
-              <w:t xml:space="preserve">wenn noch nicht vorhanden: </w:t>
-            </w:r>
-            <w:proofErr w:type="spellStart"/>
-            <w:r>
-              <w:t>RMIRemoteInterfaceNode</w:t>
-            </w:r>
-            <w:proofErr w:type="spellEnd"/>
-            <w:r>
-              <w:t>&lt;Name des IE&gt;.</w:t>
-            </w:r>
-            <w:proofErr w:type="spellStart"/>
-            <w:r>
-              <w:t>java</w:t>
-            </w:r>
-            <w:proofErr w:type="spellEnd"/>
-            <w:r>
-              <w:t xml:space="preserve"> anlagen</w:t>
+              <w:t>wenn noch nicht vorhanden: RMIRemoteInterfaceNode&lt;Name des IE&gt;.java anlagen</w:t>
             </w:r>
           </w:p>
           <w:p>
@@ -4336,24 +3523,11 @@
                 <w:numId w:val="4"/>
               </w:numPr>
             </w:pPr>
-            <w:proofErr w:type="spellStart"/>
-            <w:r>
-              <w:t>execute</w:t>
-            </w:r>
-            <w:proofErr w:type="spellEnd"/>
-            <w:r>
-              <w:t xml:space="preserve">-Methodensignatur anlegen mit Parameter </w:t>
-            </w:r>
-            <w:r>
-              <w:t>gleich Message-Model der Gegenstelle (</w:t>
-            </w:r>
-            <w:proofErr w:type="spellStart"/>
-            <w:r>
-              <w:t>ConnectionPoint</w:t>
-            </w:r>
-            <w:proofErr w:type="spellEnd"/>
-            <w:r>
-              <w:t xml:space="preserve"> hat IL dahin)</w:t>
+            <w:r>
+              <w:t xml:space="preserve">execute-Methodensignatur anlegen mit Parameter </w:t>
+            </w:r>
+            <w:r>
+              <w:t>gleich Message-Model der Gegenstelle (ConnectionPoint hat IL dahin)</w:t>
             </w:r>
             <w:r>
               <w:t xml:space="preserve"> und Return-Type gleich eigenem zugewiesenen Message-Model</w:t>
@@ -4636,29 +3810,8 @@
               <w:t>für alle IE</w:t>
             </w:r>
             <w:r>
-              <w:t xml:space="preserve"> mit </w:t>
-            </w:r>
-            <w:proofErr w:type="spellStart"/>
-            <w:r>
-              <w:t>Role</w:t>
-            </w:r>
-            <w:proofErr w:type="spellEnd"/>
-            <w:r>
-              <w:t xml:space="preserve"> </w:t>
-            </w:r>
-            <w:proofErr w:type="spellStart"/>
-            <w:r>
-              <w:t>ArchitectureRoleClassLib</w:t>
-            </w:r>
-            <w:proofErr w:type="spellEnd"/>
-            <w:r>
-              <w:t>/</w:t>
-            </w:r>
-            <w:proofErr w:type="spellStart"/>
-            <w:r>
-              <w:t>Component</w:t>
-            </w:r>
-            <w:proofErr w:type="spellEnd"/>
+              <w:t xml:space="preserve"> mit Role ArchitectureRoleClassLib/Component</w:t>
+            </w:r>
             <w:r>
               <w:t xml:space="preserve"> in dessen Package:</w:t>
             </w:r>
@@ -4683,13 +3836,8 @@
                 <w:numId w:val="4"/>
               </w:numPr>
             </w:pPr>
-            <w:proofErr w:type="spellStart"/>
-            <w:r>
-              <w:t>package</w:t>
-            </w:r>
-            <w:proofErr w:type="spellEnd"/>
-            <w:r>
-              <w:t xml:space="preserve"> Zeile anpassen</w:t>
+            <w:r>
+              <w:t>package Zeile anpassen</w:t>
             </w:r>
           </w:p>
           <w:p>
@@ -4703,138 +3851,42 @@
                 <w:lang w:val="en-US"/>
               </w:rPr>
             </w:pPr>
-            <w:proofErr w:type="spellStart"/>
             <w:r>
               <w:rPr>
                 <w:lang w:val="en-US"/>
               </w:rPr>
-              <w:t>portRegistry</w:t>
-            </w:r>
-            <w:proofErr w:type="spellEnd"/>
+              <w:t xml:space="preserve">portRegistry setzen wie </w:t>
+            </w:r>
             <w:r>
               <w:rPr>
                 <w:lang w:val="en-US"/>
               </w:rPr>
-              <w:t xml:space="preserve"> </w:t>
-            </w:r>
-            <w:proofErr w:type="spellStart"/>
+              <w:t>im</w:t>
+            </w:r>
             <w:r>
               <w:rPr>
                 <w:lang w:val="en-US"/>
               </w:rPr>
-              <w:t>setzen</w:t>
-            </w:r>
-            <w:proofErr w:type="spellEnd"/>
+              <w:t xml:space="preserve"> Attribute RMI.portRegistry im Kind-IE </w:t>
+            </w:r>
             <w:r>
               <w:rPr>
                 <w:lang w:val="en-US"/>
               </w:rPr>
-              <w:t xml:space="preserve"> </w:t>
-            </w:r>
-            <w:proofErr w:type="spellStart"/>
+              <w:t xml:space="preserve">mit </w:t>
+            </w:r>
             <w:r>
               <w:rPr>
                 <w:lang w:val="en-US"/>
               </w:rPr>
-              <w:t>wie</w:t>
-            </w:r>
-            <w:proofErr w:type="spellEnd"/>
+              <w:t>Role CommunicationRoleClassLib/Ports</w:t>
+            </w:r>
             <w:r>
               <w:rPr>
                 <w:lang w:val="en-US"/>
               </w:rPr>
-              <w:t xml:space="preserve"> </w:t>
-            </w:r>
-            <w:proofErr w:type="spellStart"/>
-            <w:r>
-              <w:rPr>
-                <w:lang w:val="en-US"/>
-              </w:rPr>
-              <w:t>im</w:t>
-            </w:r>
-            <w:proofErr w:type="spellEnd"/>
-            <w:r>
-              <w:rPr>
-                <w:lang w:val="en-US"/>
-              </w:rPr>
-              <w:t xml:space="preserve"> Attribute </w:t>
-            </w:r>
-            <w:proofErr w:type="spellStart"/>
-            <w:r>
-              <w:rPr>
-                <w:lang w:val="en-US"/>
-              </w:rPr>
-              <w:t>RMI.portRegistry</w:t>
-            </w:r>
-            <w:proofErr w:type="spellEnd"/>
-            <w:r>
-              <w:rPr>
-                <w:lang w:val="en-US"/>
-              </w:rPr>
-              <w:t xml:space="preserve"> </w:t>
-            </w:r>
-            <w:proofErr w:type="spellStart"/>
-            <w:r>
-              <w:rPr>
-                <w:lang w:val="en-US"/>
-              </w:rPr>
-              <w:t>im</w:t>
-            </w:r>
-            <w:proofErr w:type="spellEnd"/>
-            <w:r>
-              <w:rPr>
-                <w:lang w:val="en-US"/>
-              </w:rPr>
-              <w:t xml:space="preserve"> Kind-IE </w:t>
-            </w:r>
-            <w:proofErr w:type="spellStart"/>
-            <w:r>
-              <w:rPr>
-                <w:lang w:val="en-US"/>
-              </w:rPr>
-              <w:t>mit</w:t>
-            </w:r>
-            <w:proofErr w:type="spellEnd"/>
-            <w:r>
-              <w:rPr>
-                <w:lang w:val="en-US"/>
-              </w:rPr>
-              <w:t xml:space="preserve"> </w:t>
-            </w:r>
-            <w:r>
-              <w:rPr>
-                <w:lang w:val="en-US"/>
-              </w:rPr>
-              <w:t xml:space="preserve">Role </w:t>
-            </w:r>
-            <w:proofErr w:type="spellStart"/>
-            <w:r>
-              <w:rPr>
-                <w:lang w:val="en-US"/>
-              </w:rPr>
-              <w:t>CommunicationRoleClassLib</w:t>
-            </w:r>
-            <w:proofErr w:type="spellEnd"/>
-            <w:r>
-              <w:rPr>
-                <w:lang w:val="en-US"/>
-              </w:rPr>
-              <w:t>/Ports</w:t>
-            </w:r>
-            <w:r>
-              <w:rPr>
-                <w:lang w:val="en-US"/>
-              </w:rPr>
-              <w:t xml:space="preserve"> </w:t>
-            </w:r>
-            <w:proofErr w:type="spellStart"/>
-            <w:r>
-              <w:rPr>
-                <w:lang w:val="en-US"/>
-              </w:rPr>
-              <w:t>angegeben</w:t>
-            </w:r>
-            <w:proofErr w:type="spellEnd"/>
+              <w:t xml:space="preserve"> angegeben</w:t>
+            </w:r>
           </w:p>
           <w:p>
             <w:pPr>
@@ -4848,21 +3900,7 @@
               <w:rPr>
                 <w:color w:val="808080" w:themeColor="background1" w:themeShade="80"/>
               </w:rPr>
-              <w:t xml:space="preserve">eventuell: alle Methodenaufrufe (= alle Ports im AML-Model mit </w:t>
-            </w:r>
-            <w:proofErr w:type="spellStart"/>
-            <w:r>
-              <w:rPr>
-                <w:color w:val="808080" w:themeColor="background1" w:themeShade="80"/>
-              </w:rPr>
-              <w:t>ConnectionPoint</w:t>
-            </w:r>
-            <w:proofErr w:type="spellEnd"/>
-            <w:r>
-              <w:rPr>
-                <w:color w:val="808080" w:themeColor="background1" w:themeShade="80"/>
-              </w:rPr>
-              <w:t xml:space="preserve"> gleich Sender</w:t>
+              <w:t>eventuell: alle Methodenaufrufe (= alle Ports im AML-Model mit ConnectionPoint gleich Sender</w:t>
             </w:r>
             <w:r>
               <w:rPr>
@@ -5012,98 +4050,27 @@
               <w:t>für alle IE</w:t>
             </w:r>
             <w:r>
-              <w:t xml:space="preserve"> mit </w:t>
-            </w:r>
-            <w:proofErr w:type="spellStart"/>
-            <w:r>
-              <w:t>Role</w:t>
-            </w:r>
-            <w:proofErr w:type="spellEnd"/>
-            <w:r>
-              <w:t xml:space="preserve"> </w:t>
-            </w:r>
-            <w:proofErr w:type="spellStart"/>
-            <w:r>
-              <w:t>ArchitectureRoleClassLib</w:t>
-            </w:r>
-            <w:proofErr w:type="spellEnd"/>
-            <w:r>
-              <w:t>/</w:t>
-            </w:r>
-            <w:proofErr w:type="spellStart"/>
-            <w:r>
-              <w:t>Component</w:t>
-            </w:r>
-            <w:proofErr w:type="spellEnd"/>
+              <w:t xml:space="preserve"> mit Role ArchitectureRoleClassLib/Component</w:t>
+            </w:r>
             <w:r>
               <w:t xml:space="preserve">, die ein </w:t>
             </w:r>
             <w:r>
-              <w:t xml:space="preserve">IE-Kind mit </w:t>
-            </w:r>
-            <w:proofErr w:type="spellStart"/>
-            <w:r>
-              <w:t>Role</w:t>
-            </w:r>
-            <w:proofErr w:type="spellEnd"/>
-            <w:r>
-              <w:t xml:space="preserve"> </w:t>
-            </w:r>
-            <w:proofErr w:type="spellStart"/>
-            <w:r>
-              <w:t>CommunicationRoleClassLib</w:t>
-            </w:r>
-            <w:proofErr w:type="spellEnd"/>
-            <w:r>
-              <w:t xml:space="preserve">/Ports </w:t>
+              <w:t xml:space="preserve">IE-Kind mit Role CommunicationRoleClassLib/Ports </w:t>
             </w:r>
             <w:r>
               <w:t>besitzen</w:t>
             </w:r>
             <w:r>
-              <w:t xml:space="preserve">, welches die </w:t>
-            </w:r>
-            <w:proofErr w:type="spellStart"/>
-            <w:r>
-              <w:t>Role</w:t>
-            </w:r>
-            <w:proofErr w:type="spellEnd"/>
-            <w:r>
-              <w:t xml:space="preserve"> </w:t>
-            </w:r>
-            <w:proofErr w:type="spellStart"/>
-            <w:r>
-              <w:t>CommunicationRoleClassLib</w:t>
-            </w:r>
-            <w:proofErr w:type="spellEnd"/>
-            <w:r>
-              <w:t>/</w:t>
-            </w:r>
-            <w:proofErr w:type="spellStart"/>
-            <w:r>
-              <w:t>CommunicationStyle</w:t>
-            </w:r>
-            <w:proofErr w:type="spellEnd"/>
-            <w:r>
-              <w:t>/</w:t>
-            </w:r>
-            <w:proofErr w:type="spellStart"/>
-            <w:r>
-              <w:t>Synchronous</w:t>
-            </w:r>
-            <w:proofErr w:type="spellEnd"/>
-            <w:r>
-              <w:t>/RMI</w:t>
+              <w:t>, welches die Role CommunicationRoleClassLib/CommunicationStyle/Synchronous/RMI</w:t>
             </w:r>
             <w:r>
               <w:t xml:space="preserve"> besitzt, in dessen Sub-Package </w:t>
             </w:r>
-            <w:proofErr w:type="spellStart"/>
             <w:proofErr w:type="gramStart"/>
             <w:r>
               <w:t>communication.rmi.impl</w:t>
             </w:r>
-            <w:proofErr w:type="spellEnd"/>
             <w:proofErr w:type="gramEnd"/>
             <w:r>
               <w:t>:</w:t>
@@ -5129,13 +4096,8 @@
                 <w:numId w:val="4"/>
               </w:numPr>
             </w:pPr>
-            <w:proofErr w:type="spellStart"/>
-            <w:r>
-              <w:t>package</w:t>
-            </w:r>
-            <w:proofErr w:type="spellEnd"/>
-            <w:r>
-              <w:t xml:space="preserve"> Zeile anpassen</w:t>
+            <w:r>
+              <w:t>package Zeile anpassen</w:t>
             </w:r>
           </w:p>
           <w:p>
@@ -5146,13 +4108,8 @@
                 <w:numId w:val="4"/>
               </w:numPr>
             </w:pPr>
-            <w:proofErr w:type="spellStart"/>
-            <w:r>
-              <w:t>implements</w:t>
-            </w:r>
-            <w:proofErr w:type="spellEnd"/>
-            <w:r>
-              <w:t xml:space="preserve"> Zeile anpassen</w:t>
+            <w:r>
+              <w:t>implements Zeile anpassen</w:t>
             </w:r>
           </w:p>
           <w:p>
@@ -5164,23 +4121,7 @@
               </w:numPr>
             </w:pPr>
             <w:r>
-              <w:t>Methoden des referenzierten Interface anlegen und //TODO-</w:t>
-            </w:r>
-            <w:proofErr w:type="spellStart"/>
-            <w:r>
-              <w:t>Flag</w:t>
-            </w:r>
-            <w:proofErr w:type="spellEnd"/>
-            <w:r>
-              <w:t xml:space="preserve"> (eventuell auch </w:t>
-            </w:r>
-            <w:proofErr w:type="spellStart"/>
-            <w:r>
-              <w:t>println</w:t>
-            </w:r>
-            <w:proofErr w:type="spellEnd"/>
-            <w:r>
-              <w:t>) setzen</w:t>
+              <w:t>Methoden des referenzierten Interface anlegen und //TODO-Flag (eventuell auch println) setzen</w:t>
             </w:r>
           </w:p>
           <w:p>
@@ -5206,13 +4147,8 @@
                 <w:numId w:val="4"/>
               </w:numPr>
             </w:pPr>
-            <w:proofErr w:type="spellStart"/>
-            <w:r>
-              <w:t>package</w:t>
-            </w:r>
-            <w:proofErr w:type="spellEnd"/>
-            <w:r>
-              <w:t xml:space="preserve"> Zeile anpassen</w:t>
+            <w:r>
+              <w:t>package Zeile anpassen</w:t>
             </w:r>
           </w:p>
           <w:p>
@@ -5224,23 +4160,7 @@
               </w:numPr>
             </w:pPr>
             <w:r>
-              <w:t xml:space="preserve">für alle </w:t>
-            </w:r>
-            <w:proofErr w:type="spellStart"/>
-            <w:r>
-              <w:t>unique</w:t>
-            </w:r>
-            <w:proofErr w:type="spellEnd"/>
-            <w:r>
-              <w:t xml:space="preserve"> Gegenstellen (pro Port mit Rolle Sender den IL zum </w:t>
-            </w:r>
-            <w:proofErr w:type="spellStart"/>
-            <w:r>
-              <w:t>ConnectionPoint</w:t>
-            </w:r>
-            <w:proofErr w:type="spellEnd"/>
-            <w:r>
-              <w:t xml:space="preserve"> der Gegenstelle):</w:t>
+              <w:t>für alle unique Gegenstellen (pro Port mit Rolle Sender den IL zum ConnectionPoint der Gegenstelle):</w:t>
             </w:r>
           </w:p>
           <w:p>
@@ -5263,14 +4183,9 @@
                 <w:numId w:val="4"/>
               </w:numPr>
             </w:pPr>
-            <w:proofErr w:type="spellStart"/>
             <w:proofErr w:type="gramStart"/>
             <w:r>
-              <w:t>close</w:t>
-            </w:r>
-            <w:proofErr w:type="spellEnd"/>
-            <w:r>
-              <w:t>(</w:t>
+              <w:t>close(</w:t>
             </w:r>
             <w:proofErr w:type="gramEnd"/>
             <w:r>
@@ -5285,13 +4200,8 @@
                 <w:numId w:val="4"/>
               </w:numPr>
             </w:pPr>
-            <w:proofErr w:type="spellStart"/>
-            <w:r>
-              <w:t>getClient</w:t>
-            </w:r>
-            <w:proofErr w:type="spellEnd"/>
-            <w:r>
-              <w:t>&lt;Gegenstelle</w:t>
+            <w:r>
+              <w:t>getClient&lt;Gegenstelle</w:t>
             </w:r>
             <w:proofErr w:type="gramStart"/>
             <w:r>
@@ -5310,29 +4220,11 @@
                 <w:numId w:val="4"/>
               </w:numPr>
             </w:pPr>
-            <w:proofErr w:type="spellStart"/>
             <w:r>
               <w:t>hostname</w:t>
             </w:r>
-            <w:proofErr w:type="spellEnd"/>
-            <w:r>
-              <w:t xml:space="preserve"> und </w:t>
-            </w:r>
-            <w:proofErr w:type="spellStart"/>
-            <w:r>
-              <w:t>portRegistry</w:t>
-            </w:r>
-            <w:proofErr w:type="spellEnd"/>
-            <w:r>
-              <w:t xml:space="preserve"> setzen wie in den Attributen der </w:t>
-            </w:r>
-            <w:proofErr w:type="spellStart"/>
-            <w:r>
-              <w:t>CommunicationPorts</w:t>
-            </w:r>
-            <w:proofErr w:type="spellEnd"/>
-            <w:r>
-              <w:t xml:space="preserve"> der Gegenstelle festgelegt</w:t>
+            <w:r>
+              <w:t xml:space="preserve"> und portRegistry setzen wie in den Attributen der CommunicationPorts der Gegenstelle festgelegt</w:t>
             </w:r>
           </w:p>
           <w:p>
@@ -5355,13 +4247,8 @@
                 <w:numId w:val="4"/>
               </w:numPr>
             </w:pPr>
-            <w:proofErr w:type="spellStart"/>
-            <w:r>
-              <w:t>exexcute</w:t>
-            </w:r>
-            <w:proofErr w:type="spellEnd"/>
-            <w:r>
-              <w:t>(...)-Methoden anlegen</w:t>
+            <w:r>
+              <w:t>exexcute(...)-Methoden anlegen</w:t>
             </w:r>
           </w:p>
           <w:p>
@@ -5421,39 +4308,7 @@
               </w:numPr>
             </w:pPr>
             <w:r>
-              <w:t>[</w:t>
-            </w:r>
-            <w:proofErr w:type="spellStart"/>
-            <w:r>
-              <w:t>return</w:t>
-            </w:r>
-            <w:proofErr w:type="spellEnd"/>
-            <w:r>
-              <w:t xml:space="preserve">] </w:t>
-            </w:r>
-            <w:proofErr w:type="spellStart"/>
-            <w:r>
-              <w:t>getClient</w:t>
-            </w:r>
-            <w:proofErr w:type="spellEnd"/>
-            <w:r>
-              <w:t>&lt;Name der Gegenstelle&gt;().</w:t>
-            </w:r>
-            <w:proofErr w:type="spellStart"/>
-            <w:r>
-              <w:t>execute</w:t>
-            </w:r>
-            <w:proofErr w:type="spellEnd"/>
-            <w:r>
-              <w:t>(</w:t>
-            </w:r>
-            <w:proofErr w:type="spellStart"/>
-            <w:r>
-              <w:t>message</w:t>
-            </w:r>
-            <w:proofErr w:type="spellEnd"/>
-            <w:r>
-              <w:t>)</w:t>
+              <w:t>[return] getClient&lt;Name der Gegenstelle&gt;().execute(message)</w:t>
             </w:r>
           </w:p>
         </w:tc>
@@ -5653,15 +4508,7 @@
         <w:pStyle w:val="KeinLeerraum"/>
       </w:pPr>
       <w:r>
-        <w:t xml:space="preserve">Folgende </w:t>
-      </w:r>
-      <w:proofErr w:type="spellStart"/>
-      <w:r>
-        <w:t>RoleClassLibs</w:t>
-      </w:r>
-      <w:proofErr w:type="spellEnd"/>
-      <w:r>
-        <w:t xml:space="preserve"> haben </w:t>
+        <w:t xml:space="preserve">Folgende RoleClassLibs haben </w:t>
       </w:r>
       <w:r>
         <w:t xml:space="preserve">derzeit </w:t>
@@ -5681,14 +4528,12 @@
           <w:lang w:val="en-US"/>
         </w:rPr>
       </w:pPr>
-      <w:proofErr w:type="spellStart"/>
       <w:r>
         <w:rPr>
           <w:lang w:val="en-US"/>
         </w:rPr>
         <w:t>EnvironmentRoleClassLib</w:t>
       </w:r>
-      <w:proofErr w:type="spellEnd"/>
     </w:p>
     <w:p>
       <w:pPr>
@@ -5701,14 +4546,12 @@
           <w:lang w:val="en-US"/>
         </w:rPr>
       </w:pPr>
-      <w:proofErr w:type="spellStart"/>
       <w:r>
         <w:rPr>
           <w:lang w:val="en-US"/>
         </w:rPr>
         <w:t>BusinessRoleClassLib</w:t>
       </w:r>
-      <w:proofErr w:type="spellEnd"/>
     </w:p>
     <w:p>
       <w:pPr>
@@ -5721,14 +4564,12 @@
           <w:lang w:val="en-US"/>
         </w:rPr>
       </w:pPr>
-      <w:proofErr w:type="spellStart"/>
       <w:r>
         <w:rPr>
           <w:lang w:val="en-US"/>
         </w:rPr>
         <w:t>SourcecodeRepositoryRoleClassLib</w:t>
       </w:r>
-      <w:proofErr w:type="spellEnd"/>
     </w:p>
     <w:p>
       <w:pPr>
@@ -5783,44 +4624,20 @@
         </w:rPr>
       </w:pPr>
       <w:bookmarkStart w:id="5" w:name="_Toc486269558"/>
-      <w:proofErr w:type="spellStart"/>
       <w:r>
         <w:rPr>
           <w:lang w:val="en-US"/>
         </w:rPr>
         <w:lastRenderedPageBreak/>
-        <w:t>Festlegungen</w:t>
+        <w:t xml:space="preserve">Festlegungen und </w:t>
       </w:r>
-      <w:proofErr w:type="spellEnd"/>
       <w:r>
         <w:rPr>
           <w:lang w:val="en-US"/>
         </w:rPr>
-        <w:t xml:space="preserve"> und </w:t>
-      </w:r>
-      <w:proofErr w:type="spellStart"/>
-      <w:r>
-        <w:rPr>
-          <w:lang w:val="en-US"/>
-        </w:rPr>
-        <w:t>bekannte</w:t>
-      </w:r>
-      <w:proofErr w:type="spellEnd"/>
-      <w:r>
-        <w:rPr>
-          <w:lang w:val="en-US"/>
-        </w:rPr>
-        <w:t xml:space="preserve"> </w:t>
-      </w:r>
-      <w:proofErr w:type="spellStart"/>
-      <w:r>
-        <w:rPr>
-          <w:lang w:val="en-US"/>
-        </w:rPr>
-        <w:t>Einschränkungen</w:t>
+        <w:t>bekannte Einschränkungen</w:t>
       </w:r>
       <w:bookmarkEnd w:id="5"/>
-      <w:proofErr w:type="spellEnd"/>
     </w:p>
     <w:p>
       <w:pPr>
@@ -5865,47 +4682,11 @@
           <w:lang w:val="en-US"/>
         </w:rPr>
       </w:pPr>
-      <w:proofErr w:type="spellStart"/>
       <w:r>
         <w:rPr>
           <w:lang w:val="en-US"/>
         </w:rPr>
-        <w:t>alle</w:t>
-      </w:r>
-      <w:proofErr w:type="spellEnd"/>
-      <w:r>
-        <w:rPr>
-          <w:lang w:val="en-US"/>
-        </w:rPr>
-        <w:t xml:space="preserve"> IEs </w:t>
-      </w:r>
-      <w:proofErr w:type="spellStart"/>
-      <w:r>
-        <w:rPr>
-          <w:lang w:val="en-US"/>
-        </w:rPr>
-        <w:t>mit</w:t>
-      </w:r>
-      <w:proofErr w:type="spellEnd"/>
-      <w:r>
-        <w:rPr>
-          <w:lang w:val="en-US"/>
-        </w:rPr>
-        <w:t xml:space="preserve"> Role </w:t>
-      </w:r>
-      <w:proofErr w:type="spellStart"/>
-      <w:r>
-        <w:rPr>
-          <w:lang w:val="en-US"/>
-        </w:rPr>
-        <w:t>ArchitectureRoleClassLib</w:t>
-      </w:r>
-      <w:proofErr w:type="spellEnd"/>
-      <w:r>
-        <w:rPr>
-          <w:lang w:val="en-US"/>
-        </w:rPr>
-        <w:t>/Component</w:t>
+        <w:t>alle IEs mit Role ArchitectureRoleClassLib/Component</w:t>
       </w:r>
     </w:p>
     <w:p>
@@ -5917,23 +4698,7 @@
         </w:numPr>
       </w:pPr>
       <w:r>
-        <w:t xml:space="preserve">müssen </w:t>
-      </w:r>
-      <w:proofErr w:type="spellStart"/>
-      <w:r>
-        <w:t>unique</w:t>
-      </w:r>
-      <w:proofErr w:type="spellEnd"/>
-      <w:r>
-        <w:t xml:space="preserve"> </w:t>
-      </w:r>
-      <w:proofErr w:type="spellStart"/>
-      <w:r>
-        <w:t>Names</w:t>
-      </w:r>
-      <w:proofErr w:type="spellEnd"/>
-      <w:r>
-        <w:t xml:space="preserve"> haben (da diese im Code verwendet </w:t>
+        <w:t xml:space="preserve">müssen unique Names haben (da diese im Code verwendet </w:t>
       </w:r>
       <w:r>
         <w:t>werden</w:t>
@@ -5951,23 +4716,10 @@
         </w:numPr>
       </w:pPr>
       <w:r>
-        <w:t xml:space="preserve">dürfen nur ein Kind-IE mit </w:t>
+        <w:t xml:space="preserve">dürfen nur ein Kind-IE mit Role </w:t>
       </w:r>
-      <w:proofErr w:type="spellStart"/>
       <w:r>
-        <w:t>Role</w:t>
-      </w:r>
-      <w:proofErr w:type="spellEnd"/>
-      <w:r>
-        <w:t xml:space="preserve"> </w:t>
-      </w:r>
-      <w:proofErr w:type="spellStart"/>
-      <w:r>
-        <w:t>CommunicationRoleClassLib</w:t>
-      </w:r>
-      <w:proofErr w:type="spellEnd"/>
-      <w:r>
-        <w:t>/Ports</w:t>
+        <w:t>CommunicationRoleClassLib/Ports</w:t>
       </w:r>
       <w:r>
         <w:t xml:space="preserve"> haben</w:t>
@@ -5984,19 +4736,11 @@
           <w:lang w:val="en-US"/>
         </w:rPr>
       </w:pPr>
-      <w:proofErr w:type="spellStart"/>
       <w:r>
         <w:rPr>
           <w:lang w:val="en-US"/>
         </w:rPr>
-        <w:t>dessen</w:t>
-      </w:r>
-      <w:proofErr w:type="spellEnd"/>
-      <w:r>
-        <w:rPr>
-          <w:lang w:val="en-US"/>
-        </w:rPr>
-        <w:t xml:space="preserve"> </w:t>
+        <w:t xml:space="preserve">dessen </w:t>
       </w:r>
       <w:r>
         <w:rPr>
@@ -6008,35 +4752,7 @@
         <w:rPr>
           <w:lang w:val="en-US"/>
         </w:rPr>
-        <w:t xml:space="preserve">IEs </w:t>
-      </w:r>
-      <w:proofErr w:type="spellStart"/>
-      <w:r>
-        <w:rPr>
-          <w:lang w:val="en-US"/>
-        </w:rPr>
-        <w:t>mit</w:t>
-      </w:r>
-      <w:proofErr w:type="spellEnd"/>
-      <w:r>
-        <w:rPr>
-          <w:lang w:val="en-US"/>
-        </w:rPr>
-        <w:t xml:space="preserve"> Role </w:t>
-      </w:r>
-      <w:proofErr w:type="spellStart"/>
-      <w:r>
-        <w:rPr>
-          <w:lang w:val="en-US"/>
-        </w:rPr>
-        <w:t>CommunicationRoleClassLib</w:t>
-      </w:r>
-      <w:proofErr w:type="spellEnd"/>
-      <w:r>
-        <w:rPr>
-          <w:lang w:val="en-US"/>
-        </w:rPr>
-        <w:t>/Port</w:t>
+        <w:t>IEs mit Role CommunicationRoleClassLib/Port</w:t>
       </w:r>
     </w:p>
     <w:p>
@@ -6048,15 +4764,7 @@
         </w:numPr>
       </w:pPr>
       <w:r>
-        <w:t xml:space="preserve">einen </w:t>
-      </w:r>
-      <w:proofErr w:type="spellStart"/>
-      <w:r>
-        <w:t>unique</w:t>
-      </w:r>
-      <w:proofErr w:type="spellEnd"/>
-      <w:r>
-        <w:t xml:space="preserve"> Name besitzen (nicht zwingend nötig, macht aber Sinn, um Verwirrungen vorzubeugen)</w:t>
+        <w:t>einen unique Name besitzen (nicht zwingend nötig, macht aber Sinn, um Verwirrungen vorzubeugen)</w:t>
       </w:r>
     </w:p>
     <w:p>
@@ -6080,15 +4788,7 @@
         </w:numPr>
       </w:pPr>
       <w:r>
-        <w:t xml:space="preserve">nur ein EI mit Namen </w:t>
-      </w:r>
-      <w:proofErr w:type="spellStart"/>
-      <w:r>
-        <w:t>ConnectionPoint</w:t>
-      </w:r>
-      <w:proofErr w:type="spellEnd"/>
-      <w:r>
-        <w:t xml:space="preserve"> haben dürfen</w:t>
+        <w:t>nur ein EI mit Namen ConnectionPoint haben dürfen</w:t>
       </w:r>
     </w:p>
     <w:p>
@@ -6100,29 +4800,11 @@
         </w:numPr>
       </w:pPr>
       <w:r>
-        <w:t xml:space="preserve">muss IL zu einem IE mit </w:t>
+        <w:t xml:space="preserve">muss IL zu einem IE mit Role </w:t>
       </w:r>
-      <w:proofErr w:type="spellStart"/>
       <w:r>
-        <w:t>Role</w:t>
+        <w:t>ArchitectureRoleClassLib/Component</w:t>
       </w:r>
-      <w:proofErr w:type="spellEnd"/>
-      <w:r>
-        <w:t xml:space="preserve"> </w:t>
-      </w:r>
-      <w:proofErr w:type="spellStart"/>
-      <w:r>
-        <w:t>ArchitectureRoleClassLib</w:t>
-      </w:r>
-      <w:proofErr w:type="spellEnd"/>
-      <w:r>
-        <w:t>/</w:t>
-      </w:r>
-      <w:proofErr w:type="spellStart"/>
-      <w:r>
-        <w:t>Component</w:t>
-      </w:r>
-      <w:proofErr w:type="spellEnd"/>
       <w:r>
         <w:t xml:space="preserve"> haben und nicht zu sich selbst</w:t>
       </w:r>
@@ -6138,32 +4820,20 @@
       <w:r>
         <w:t xml:space="preserve">der </w:t>
       </w:r>
-      <w:proofErr w:type="spellStart"/>
       <w:r>
         <w:t>RefBaseClassPath</w:t>
       </w:r>
-      <w:proofErr w:type="spellEnd"/>
       <w:r>
         <w:t xml:space="preserve"> auf </w:t>
       </w:r>
-      <w:proofErr w:type="spellStart"/>
       <w:r>
-        <w:t>CommunicationInterfaceClassLib</w:t>
-      </w:r>
-      <w:proofErr w:type="spellEnd"/>
-      <w:r>
-        <w:t>/Port/Sender</w:t>
+        <w:t>CommunicationInterfaceClassLib/Port/Sender</w:t>
       </w:r>
       <w:r>
         <w:t xml:space="preserve"> oder </w:t>
       </w:r>
-      <w:proofErr w:type="spellStart"/>
       <w:r>
-        <w:t>CommunicationInterfaceClassLib</w:t>
-      </w:r>
-      <w:proofErr w:type="spellEnd"/>
-      <w:r>
-        <w:t>/Port/</w:t>
+        <w:t>CommunicationInterfaceClassLib/Port/</w:t>
       </w:r>
       <w:r>
         <w:t>Receiver gesetzt hat</w:t>
@@ -6201,47 +4871,16 @@
         </w:numPr>
       </w:pPr>
       <w:r>
-        <w:t xml:space="preserve">Code kann derzeit nur generiert werden, wenn alle IEs mit </w:t>
+        <w:t xml:space="preserve">Code kann derzeit nur generiert werden, wenn alle IEs mit Role </w:t>
       </w:r>
-      <w:proofErr w:type="spellStart"/>
       <w:r>
-        <w:t>Role</w:t>
+        <w:t>ArchitectureRoleClassLib/Component</w:t>
       </w:r>
-      <w:proofErr w:type="spellEnd"/>
       <w:r>
-        <w:t xml:space="preserve"> </w:t>
+        <w:t xml:space="preserve"> eine Role </w:t>
       </w:r>
-      <w:proofErr w:type="spellStart"/>
       <w:r>
-        <w:t>ArchitectureRoleClassLib</w:t>
-      </w:r>
-      <w:proofErr w:type="spellEnd"/>
-      <w:r>
-        <w:t>/</w:t>
-      </w:r>
-      <w:proofErr w:type="spellStart"/>
-      <w:r>
-        <w:t>Component</w:t>
-      </w:r>
-      <w:proofErr w:type="spellEnd"/>
-      <w:r>
-        <w:t xml:space="preserve"> eine </w:t>
-      </w:r>
-      <w:proofErr w:type="spellStart"/>
-      <w:r>
-        <w:t>Role</w:t>
-      </w:r>
-      <w:proofErr w:type="spellEnd"/>
-      <w:r>
-        <w:t xml:space="preserve"> </w:t>
-      </w:r>
-      <w:proofErr w:type="spellStart"/>
-      <w:r>
-        <w:t>ProgrammingLanguageRoleClassLib</w:t>
-      </w:r>
-      <w:proofErr w:type="spellEnd"/>
-      <w:r>
-        <w:t>/Java</w:t>
+        <w:t>ProgrammingLanguageRoleClassLib/Java</w:t>
       </w:r>
       <w:r>
         <w:t xml:space="preserve"> zugewiesen haben</w:t>
@@ -7325,6 +5964,7 @@
     <w:lsdException w:name="HTML Sample" w:semiHidden="1" w:unhideWhenUsed="1"/>
     <w:lsdException w:name="HTML Typewriter" w:semiHidden="1" w:unhideWhenUsed="1"/>
     <w:lsdException w:name="HTML Variable" w:semiHidden="1" w:unhideWhenUsed="1"/>
+    <w:lsdException w:name="Normal Table" w:semiHidden="1" w:unhideWhenUsed="1"/>
     <w:lsdException w:name="annotation subject" w:semiHidden="1" w:unhideWhenUsed="1"/>
     <w:lsdException w:name="No List" w:semiHidden="1" w:unhideWhenUsed="1"/>
     <w:lsdException w:name="Outline List 1" w:semiHidden="1" w:unhideWhenUsed="1"/>
@@ -7370,9 +6010,11 @@
     <w:lsdException w:name="Table Subtle 1" w:semiHidden="1" w:unhideWhenUsed="1"/>
     <w:lsdException w:name="Table Subtle 2" w:semiHidden="1" w:unhideWhenUsed="1"/>
     <w:lsdException w:name="Table Web 1" w:semiHidden="1" w:unhideWhenUsed="1"/>
+    <w:lsdException w:name="Table Web 2" w:semiHidden="1" w:unhideWhenUsed="1"/>
     <w:lsdException w:name="Table Web 3" w:semiHidden="1" w:unhideWhenUsed="1"/>
     <w:lsdException w:name="Balloon Text" w:semiHidden="1" w:unhideWhenUsed="1"/>
     <w:lsdException w:name="Table Grid" w:uiPriority="39"/>
+    <w:lsdException w:name="Table Theme" w:semiHidden="1" w:unhideWhenUsed="1"/>
     <w:lsdException w:name="Placeholder Text" w:semiHidden="1"/>
     <w:lsdException w:name="No Spacing" w:uiPriority="1" w:qFormat="1"/>
     <w:lsdException w:name="Light Shading" w:uiPriority="60"/>
@@ -8220,7 +6862,7 @@
 </file>
 
 <file path=customXml/itemProps1.xml><?xml version="1.0" encoding="utf-8"?>
-<ds:datastoreItem xmlns:ds="http://schemas.openxmlformats.org/officeDocument/2006/customXml" ds:itemID="{2A543091-F463-0F44-8D35-FBCAB97F11EE}">
+<ds:datastoreItem xmlns:ds="http://schemas.openxmlformats.org/officeDocument/2006/customXml" ds:itemID="{093BE308-64E9-584A-BA56-5894EDD6C25C}">
   <ds:schemaRefs>
     <ds:schemaRef ds:uri="http://schemas.openxmlformats.org/officeDocument/2006/bibliography"/>
   </ds:schemaRefs>

</xml_diff>